<commit_message>
added dataset preparation report
</commit_message>
<xml_diff>
--- a/documentation.docx
+++ b/documentation.docx
@@ -279,7 +279,7 @@
           <w:r>
             <w:fldChar w:fldCharType="separate"/>
           </w:r>
-          <w:hyperlink w:anchor="_Toc190682769" w:history="1">
+          <w:hyperlink w:anchor="_Toc190684941" w:history="1">
             <w:r>
               <w:rPr>
                 <w:rStyle w:val="Hyperlink"/>
@@ -308,7 +308,7 @@
                 <w:noProof/>
                 <w:webHidden/>
               </w:rPr>
-              <w:instrText xml:space="preserve"> PAGEREF _Toc190682769 \h </w:instrText>
+              <w:instrText xml:space="preserve"> PAGEREF _Toc190684941 \h </w:instrText>
             </w:r>
             <w:r>
               <w:rPr>
@@ -350,7 +350,7 @@
               <w:lang w:eastAsia="en-GB"/>
             </w:rPr>
           </w:pPr>
-          <w:hyperlink w:anchor="_Toc190682770" w:history="1">
+          <w:hyperlink w:anchor="_Toc190684942" w:history="1">
             <w:r>
               <w:rPr>
                 <w:rStyle w:val="Hyperlink"/>
@@ -379,7 +379,7 @@
                 <w:noProof/>
                 <w:webHidden/>
               </w:rPr>
-              <w:instrText xml:space="preserve"> PAGEREF _Toc190682770 \h </w:instrText>
+              <w:instrText xml:space="preserve"> PAGEREF _Toc190684942 \h </w:instrText>
             </w:r>
             <w:r>
               <w:rPr>
@@ -424,7 +424,7 @@
               <w:lang w:eastAsia="en-GB"/>
             </w:rPr>
           </w:pPr>
-          <w:hyperlink w:anchor="_Toc190682771" w:history="1">
+          <w:hyperlink w:anchor="_Toc190684943" w:history="1">
             <w:r>
               <w:rPr>
                 <w:rStyle w:val="Hyperlink"/>
@@ -451,7 +451,7 @@
                 <w:noProof/>
                 <w:webHidden/>
               </w:rPr>
-              <w:instrText xml:space="preserve"> PAGEREF _Toc190682771 \h </w:instrText>
+              <w:instrText xml:space="preserve"> PAGEREF _Toc190684943 \h </w:instrText>
             </w:r>
             <w:r>
               <w:rPr>
@@ -496,7 +496,7 @@
               <w:lang w:eastAsia="en-GB"/>
             </w:rPr>
           </w:pPr>
-          <w:hyperlink w:anchor="_Toc190682772" w:history="1">
+          <w:hyperlink w:anchor="_Toc190684944" w:history="1">
             <w:r>
               <w:rPr>
                 <w:rStyle w:val="Hyperlink"/>
@@ -523,7 +523,7 @@
                 <w:noProof/>
                 <w:webHidden/>
               </w:rPr>
-              <w:instrText xml:space="preserve"> PAGEREF _Toc190682772 \h </w:instrText>
+              <w:instrText xml:space="preserve"> PAGEREF _Toc190684944 \h </w:instrText>
             </w:r>
             <w:r>
               <w:rPr>
@@ -543,7 +543,7 @@
                 <w:noProof/>
                 <w:webHidden/>
               </w:rPr>
-              <w:t>3</w:t>
+              <w:t>4</w:t>
             </w:r>
             <w:r>
               <w:rPr>
@@ -568,7 +568,7 @@
               <w:lang w:eastAsia="en-GB"/>
             </w:rPr>
           </w:pPr>
-          <w:hyperlink w:anchor="_Toc190682773" w:history="1">
+          <w:hyperlink w:anchor="_Toc190684945" w:history="1">
             <w:r>
               <w:rPr>
                 <w:rStyle w:val="Hyperlink"/>
@@ -595,7 +595,7 @@
                 <w:noProof/>
                 <w:webHidden/>
               </w:rPr>
-              <w:instrText xml:space="preserve"> PAGEREF _Toc190682773 \h </w:instrText>
+              <w:instrText xml:space="preserve"> PAGEREF _Toc190684945 \h </w:instrText>
             </w:r>
             <w:r>
               <w:rPr>
@@ -640,7 +640,7 @@
               <w:lang w:eastAsia="en-GB"/>
             </w:rPr>
           </w:pPr>
-          <w:hyperlink w:anchor="_Toc190682774" w:history="1">
+          <w:hyperlink w:anchor="_Toc190684946" w:history="1">
             <w:r>
               <w:rPr>
                 <w:rStyle w:val="Hyperlink"/>
@@ -667,7 +667,7 @@
                 <w:noProof/>
                 <w:webHidden/>
               </w:rPr>
-              <w:instrText xml:space="preserve"> PAGEREF _Toc190682774 \h </w:instrText>
+              <w:instrText xml:space="preserve"> PAGEREF _Toc190684946 \h </w:instrText>
             </w:r>
             <w:r>
               <w:rPr>
@@ -709,7 +709,7 @@
               <w:lang w:eastAsia="en-GB"/>
             </w:rPr>
           </w:pPr>
-          <w:hyperlink w:anchor="_Toc190682775" w:history="1">
+          <w:hyperlink w:anchor="_Toc190684947" w:history="1">
             <w:r>
               <w:rPr>
                 <w:rStyle w:val="Hyperlink"/>
@@ -738,7 +738,7 @@
                 <w:noProof/>
                 <w:webHidden/>
               </w:rPr>
-              <w:instrText xml:space="preserve"> PAGEREF _Toc190682775 \h </w:instrText>
+              <w:instrText xml:space="preserve"> PAGEREF _Toc190684947 \h </w:instrText>
             </w:r>
             <w:r>
               <w:rPr>
@@ -783,7 +783,7 @@
               <w:lang w:eastAsia="en-GB"/>
             </w:rPr>
           </w:pPr>
-          <w:hyperlink w:anchor="_Toc190682776" w:history="1">
+          <w:hyperlink w:anchor="_Toc190684948" w:history="1">
             <w:r>
               <w:rPr>
                 <w:rStyle w:val="Hyperlink"/>
@@ -810,7 +810,7 @@
                 <w:noProof/>
                 <w:webHidden/>
               </w:rPr>
-              <w:instrText xml:space="preserve"> PAGEREF _Toc190682776 \h </w:instrText>
+              <w:instrText xml:space="preserve"> PAGEREF _Toc190684948 \h </w:instrText>
             </w:r>
             <w:r>
               <w:rPr>
@@ -855,7 +855,7 @@
               <w:lang w:eastAsia="en-GB"/>
             </w:rPr>
           </w:pPr>
-          <w:hyperlink w:anchor="_Toc190682777" w:history="1">
+          <w:hyperlink w:anchor="_Toc190684949" w:history="1">
             <w:r>
               <w:rPr>
                 <w:rStyle w:val="Hyperlink"/>
@@ -882,7 +882,7 @@
                 <w:noProof/>
                 <w:webHidden/>
               </w:rPr>
-              <w:instrText xml:space="preserve"> PAGEREF _Toc190682777 \h </w:instrText>
+              <w:instrText xml:space="preserve"> PAGEREF _Toc190684949 \h </w:instrText>
             </w:r>
             <w:r>
               <w:rPr>
@@ -924,7 +924,7 @@
               <w:lang w:eastAsia="en-GB"/>
             </w:rPr>
           </w:pPr>
-          <w:hyperlink w:anchor="_Toc190682778" w:history="1">
+          <w:hyperlink w:anchor="_Toc190684950" w:history="1">
             <w:r>
               <w:rPr>
                 <w:rStyle w:val="Hyperlink"/>
@@ -953,7 +953,7 @@
                 <w:noProof/>
                 <w:webHidden/>
               </w:rPr>
-              <w:instrText xml:space="preserve"> PAGEREF _Toc190682778 \h </w:instrText>
+              <w:instrText xml:space="preserve"> PAGEREF _Toc190684950 \h </w:instrText>
             </w:r>
             <w:r>
               <w:rPr>
@@ -998,7 +998,7 @@
               <w:lang w:eastAsia="en-GB"/>
             </w:rPr>
           </w:pPr>
-          <w:hyperlink w:anchor="_Toc190682779" w:history="1">
+          <w:hyperlink w:anchor="_Toc190684951" w:history="1">
             <w:r>
               <w:rPr>
                 <w:rStyle w:val="Hyperlink"/>
@@ -1025,7 +1025,7 @@
                 <w:noProof/>
                 <w:webHidden/>
               </w:rPr>
-              <w:instrText xml:space="preserve"> PAGEREF _Toc190682779 \h </w:instrText>
+              <w:instrText xml:space="preserve"> PAGEREF _Toc190684951 \h </w:instrText>
             </w:r>
             <w:r>
               <w:rPr>
@@ -1070,7 +1070,7 @@
               <w:lang w:eastAsia="en-GB"/>
             </w:rPr>
           </w:pPr>
-          <w:hyperlink w:anchor="_Toc190682780" w:history="1">
+          <w:hyperlink w:anchor="_Toc190684952" w:history="1">
             <w:r>
               <w:rPr>
                 <w:rStyle w:val="Hyperlink"/>
@@ -1097,7 +1097,7 @@
                 <w:noProof/>
                 <w:webHidden/>
               </w:rPr>
-              <w:instrText xml:space="preserve"> PAGEREF _Toc190682780 \h </w:instrText>
+              <w:instrText xml:space="preserve"> PAGEREF _Toc190684952 \h </w:instrText>
             </w:r>
             <w:r>
               <w:rPr>
@@ -1142,7 +1142,7 @@
               <w:lang w:eastAsia="en-GB"/>
             </w:rPr>
           </w:pPr>
-          <w:hyperlink w:anchor="_Toc190682781" w:history="1">
+          <w:hyperlink w:anchor="_Toc190684953" w:history="1">
             <w:r>
               <w:rPr>
                 <w:rStyle w:val="Hyperlink"/>
@@ -1169,7 +1169,7 @@
                 <w:noProof/>
                 <w:webHidden/>
               </w:rPr>
-              <w:instrText xml:space="preserve"> PAGEREF _Toc190682781 \h </w:instrText>
+              <w:instrText xml:space="preserve"> PAGEREF _Toc190684953 \h </w:instrText>
             </w:r>
             <w:r>
               <w:rPr>
@@ -1214,7 +1214,7 @@
               <w:lang w:eastAsia="en-GB"/>
             </w:rPr>
           </w:pPr>
-          <w:hyperlink w:anchor="_Toc190682782" w:history="1">
+          <w:hyperlink w:anchor="_Toc190684954" w:history="1">
             <w:r>
               <w:rPr>
                 <w:rStyle w:val="Hyperlink"/>
@@ -1241,7 +1241,7 @@
                 <w:noProof/>
                 <w:webHidden/>
               </w:rPr>
-              <w:instrText xml:space="preserve"> PAGEREF _Toc190682782 \h </w:instrText>
+              <w:instrText xml:space="preserve"> PAGEREF _Toc190684954 \h </w:instrText>
             </w:r>
             <w:r>
               <w:rPr>
@@ -1309,7 +1309,7 @@
           <w:bCs/>
         </w:rPr>
       </w:pPr>
-      <w:bookmarkStart w:id="0" w:name="_Toc190682769"/>
+      <w:bookmarkStart w:id="0" w:name="_Toc190684941"/>
       <w:r>
         <w:rPr>
           <w:b/>
@@ -1519,7 +1519,7 @@
           <w:bCs/>
         </w:rPr>
       </w:pPr>
-      <w:bookmarkStart w:id="1" w:name="_Toc190682770"/>
+      <w:bookmarkStart w:id="1" w:name="_Toc190684942"/>
       <w:r>
         <w:rPr>
           <w:b/>
@@ -1533,7 +1533,7 @@
       <w:pPr>
         <w:pStyle w:val="Heading2"/>
       </w:pPr>
-      <w:bookmarkStart w:id="2" w:name="_Toc190682771"/>
+      <w:bookmarkStart w:id="2" w:name="_Toc190684943"/>
       <w:r>
         <w:t xml:space="preserve">2.1 Dataset </w:t>
       </w:r>
@@ -1544,58 +1544,6 @@
         <w:t>reparation</w:t>
       </w:r>
       <w:bookmarkEnd w:id="2"/>
-    </w:p>
-    <w:p>
-      <w:r>
-        <w:t xml:space="preserve">The dataset is split into three subsets: </w:t>
-      </w:r>
-      <w:proofErr w:type="gramStart"/>
-      <w:r>
-        <w:rPr>
-          <w:b/>
-          <w:bCs/>
-        </w:rPr>
-        <w:t xml:space="preserve">training </w:t>
-      </w:r>
-      <w:r>
-        <w:t>,</w:t>
-      </w:r>
-      <w:proofErr w:type="gramEnd"/>
-      <w:r>
-        <w:t xml:space="preserve"> </w:t>
-      </w:r>
-      <w:r>
-        <w:rPr>
-          <w:b/>
-          <w:bCs/>
-        </w:rPr>
-        <w:t xml:space="preserve">validation </w:t>
-      </w:r>
-      <w:r>
-        <w:t xml:space="preserve">, and </w:t>
-      </w:r>
-      <w:r>
-        <w:rPr>
-          <w:b/>
-          <w:bCs/>
-        </w:rPr>
-        <w:t>testing</w:t>
-      </w:r>
-    </w:p>
-    <w:p>
-      <w:pPr>
-        <w:rPr>
-          <w:b/>
-          <w:bCs/>
-        </w:rPr>
-      </w:pPr>
-      <w:r>
-        <w:rPr>
-          <w:b/>
-          <w:bCs/>
-        </w:rPr>
-        <w:t>Steps:</w:t>
-      </w:r>
     </w:p>
     <w:p>
       <w:pPr>
@@ -1690,13 +1638,560 @@
         <w:t>) for reproducibility.</w:t>
       </w:r>
     </w:p>
+    <w:tbl>
+      <w:tblPr>
+        <w:tblStyle w:val="TableGrid"/>
+        <w:tblW w:w="0" w:type="auto"/>
+        <w:tblLook w:val="04A0" w:firstRow="1" w:lastRow="0" w:firstColumn="1" w:lastColumn="0" w:noHBand="0" w:noVBand="1"/>
+      </w:tblPr>
+      <w:tblGrid>
+        <w:gridCol w:w="4508"/>
+        <w:gridCol w:w="1502"/>
+        <w:gridCol w:w="1503"/>
+        <w:gridCol w:w="1503"/>
+      </w:tblGrid>
+      <w:tr>
+        <w:tc>
+          <w:tcPr>
+            <w:tcW w:w="4508" w:type="dxa"/>
+            <w:vMerge w:val="restart"/>
+            <w:vAlign w:val="center"/>
+          </w:tcPr>
+          <w:p>
+            <w:pPr>
+              <w:jc w:val="center"/>
+            </w:pPr>
+            <w:r>
+              <w:t>Class name</w:t>
+            </w:r>
+          </w:p>
+        </w:tc>
+        <w:tc>
+          <w:tcPr>
+            <w:tcW w:w="4508" w:type="dxa"/>
+            <w:gridSpan w:val="3"/>
+            <w:vAlign w:val="center"/>
+          </w:tcPr>
+          <w:p>
+            <w:pPr>
+              <w:jc w:val="center"/>
+            </w:pPr>
+            <w:r>
+              <w:t>Image counts</w:t>
+            </w:r>
+          </w:p>
+        </w:tc>
+      </w:tr>
+      <w:tr>
+        <w:tc>
+          <w:tcPr>
+            <w:tcW w:w="4508" w:type="dxa"/>
+            <w:vMerge/>
+          </w:tcPr>
+          <w:p>
+            <w:pPr>
+              <w:jc w:val="center"/>
+            </w:pPr>
+          </w:p>
+        </w:tc>
+        <w:tc>
+          <w:tcPr>
+            <w:tcW w:w="1502" w:type="dxa"/>
+            <w:vAlign w:val="center"/>
+          </w:tcPr>
+          <w:p>
+            <w:pPr>
+              <w:jc w:val="center"/>
+            </w:pPr>
+            <w:r>
+              <w:t>Training set</w:t>
+            </w:r>
+          </w:p>
+        </w:tc>
+        <w:tc>
+          <w:tcPr>
+            <w:tcW w:w="1503" w:type="dxa"/>
+            <w:vAlign w:val="center"/>
+          </w:tcPr>
+          <w:p>
+            <w:pPr>
+              <w:jc w:val="center"/>
+            </w:pPr>
+            <w:r>
+              <w:t>Validation set</w:t>
+            </w:r>
+          </w:p>
+        </w:tc>
+        <w:tc>
+          <w:tcPr>
+            <w:tcW w:w="1503" w:type="dxa"/>
+            <w:vAlign w:val="center"/>
+          </w:tcPr>
+          <w:p>
+            <w:pPr>
+              <w:jc w:val="center"/>
+            </w:pPr>
+            <w:r>
+              <w:t>Test set</w:t>
+            </w:r>
+          </w:p>
+        </w:tc>
+      </w:tr>
+      <w:tr>
+        <w:tc>
+          <w:tcPr>
+            <w:tcW w:w="4508" w:type="dxa"/>
+          </w:tcPr>
+          <w:p>
+            <w:proofErr w:type="spellStart"/>
+            <w:r>
+              <w:t>army_worm</w:t>
+            </w:r>
+            <w:proofErr w:type="spellEnd"/>
+          </w:p>
+        </w:tc>
+        <w:tc>
+          <w:tcPr>
+            <w:tcW w:w="1502" w:type="dxa"/>
+          </w:tcPr>
+          <w:p>
+            <w:r>
+              <w:t>231</w:t>
+            </w:r>
+          </w:p>
+        </w:tc>
+        <w:tc>
+          <w:tcPr>
+            <w:tcW w:w="1503" w:type="dxa"/>
+          </w:tcPr>
+          <w:p>
+            <w:r>
+              <w:t>60</w:t>
+            </w:r>
+          </w:p>
+        </w:tc>
+        <w:tc>
+          <w:tcPr>
+            <w:tcW w:w="1503" w:type="dxa"/>
+          </w:tcPr>
+          <w:p>
+            <w:r>
+              <w:t>60</w:t>
+            </w:r>
+          </w:p>
+        </w:tc>
+      </w:tr>
+      <w:tr>
+        <w:tc>
+          <w:tcPr>
+            <w:tcW w:w="4508" w:type="dxa"/>
+          </w:tcPr>
+          <w:p>
+            <w:proofErr w:type="spellStart"/>
+            <w:r>
+              <w:t>black_rust</w:t>
+            </w:r>
+            <w:proofErr w:type="spellEnd"/>
+          </w:p>
+        </w:tc>
+        <w:tc>
+          <w:tcPr>
+            <w:tcW w:w="1502" w:type="dxa"/>
+          </w:tcPr>
+          <w:p>
+            <w:r>
+              <w:t>110</w:t>
+            </w:r>
+          </w:p>
+        </w:tc>
+        <w:tc>
+          <w:tcPr>
+            <w:tcW w:w="1503" w:type="dxa"/>
+          </w:tcPr>
+          <w:p>
+            <w:r>
+              <w:t>23</w:t>
+            </w:r>
+          </w:p>
+        </w:tc>
+        <w:tc>
+          <w:tcPr>
+            <w:tcW w:w="1503" w:type="dxa"/>
+          </w:tcPr>
+          <w:p>
+            <w:r>
+              <w:t>23</w:t>
+            </w:r>
+          </w:p>
+        </w:tc>
+      </w:tr>
+      <w:tr>
+        <w:tc>
+          <w:tcPr>
+            <w:tcW w:w="4508" w:type="dxa"/>
+          </w:tcPr>
+          <w:p>
+            <w:proofErr w:type="spellStart"/>
+            <w:r>
+              <w:t>brown_rust</w:t>
+            </w:r>
+            <w:proofErr w:type="spellEnd"/>
+          </w:p>
+        </w:tc>
+        <w:tc>
+          <w:tcPr>
+            <w:tcW w:w="1502" w:type="dxa"/>
+          </w:tcPr>
+          <w:p>
+            <w:r>
+              <w:t>64</w:t>
+            </w:r>
+          </w:p>
+        </w:tc>
+        <w:tc>
+          <w:tcPr>
+            <w:tcW w:w="1503" w:type="dxa"/>
+          </w:tcPr>
+          <w:p>
+            <w:r>
+              <w:t>13</w:t>
+            </w:r>
+          </w:p>
+        </w:tc>
+        <w:tc>
+          <w:tcPr>
+            <w:tcW w:w="1503" w:type="dxa"/>
+          </w:tcPr>
+          <w:p>
+            <w:r>
+              <w:t>13</w:t>
+            </w:r>
+          </w:p>
+        </w:tc>
+      </w:tr>
+      <w:tr>
+        <w:tc>
+          <w:tcPr>
+            <w:tcW w:w="4508" w:type="dxa"/>
+          </w:tcPr>
+          <w:p>
+            <w:proofErr w:type="spellStart"/>
+            <w:r>
+              <w:t>common_rust</w:t>
+            </w:r>
+            <w:proofErr w:type="spellEnd"/>
+          </w:p>
+        </w:tc>
+        <w:tc>
+          <w:tcPr>
+            <w:tcW w:w="1502" w:type="dxa"/>
+          </w:tcPr>
+          <w:p>
+            <w:r>
+              <w:t>211</w:t>
+            </w:r>
+          </w:p>
+        </w:tc>
+        <w:tc>
+          <w:tcPr>
+            <w:tcW w:w="1503" w:type="dxa"/>
+          </w:tcPr>
+          <w:p>
+            <w:r>
+              <w:t>49</w:t>
+            </w:r>
+          </w:p>
+        </w:tc>
+        <w:tc>
+          <w:tcPr>
+            <w:tcW w:w="1503" w:type="dxa"/>
+          </w:tcPr>
+          <w:p>
+            <w:r>
+              <w:t>56</w:t>
+            </w:r>
+          </w:p>
+        </w:tc>
+      </w:tr>
+      <w:tr>
+        <w:tc>
+          <w:tcPr>
+            <w:tcW w:w="4508" w:type="dxa"/>
+          </w:tcPr>
+          <w:p>
+            <w:proofErr w:type="spellStart"/>
+            <w:r>
+              <w:t>healthy_leaf</w:t>
+            </w:r>
+            <w:proofErr w:type="spellEnd"/>
+          </w:p>
+        </w:tc>
+        <w:tc>
+          <w:tcPr>
+            <w:tcW w:w="1502" w:type="dxa"/>
+          </w:tcPr>
+          <w:p>
+            <w:r>
+              <w:t>207</w:t>
+            </w:r>
+          </w:p>
+        </w:tc>
+        <w:tc>
+          <w:tcPr>
+            <w:tcW w:w="1503" w:type="dxa"/>
+          </w:tcPr>
+          <w:p>
+            <w:r>
+              <w:t>49</w:t>
+            </w:r>
+          </w:p>
+        </w:tc>
+        <w:tc>
+          <w:tcPr>
+            <w:tcW w:w="1503" w:type="dxa"/>
+          </w:tcPr>
+          <w:p>
+            <w:r>
+              <w:t>53</w:t>
+            </w:r>
+          </w:p>
+        </w:tc>
+      </w:tr>
+      <w:tr>
+        <w:tc>
+          <w:tcPr>
+            <w:tcW w:w="4508" w:type="dxa"/>
+          </w:tcPr>
+          <w:p>
+            <w:proofErr w:type="spellStart"/>
+            <w:r>
+              <w:t>leaf_blight</w:t>
+            </w:r>
+            <w:proofErr w:type="spellEnd"/>
+          </w:p>
+        </w:tc>
+        <w:tc>
+          <w:tcPr>
+            <w:tcW w:w="1502" w:type="dxa"/>
+          </w:tcPr>
+          <w:p>
+            <w:r>
+              <w:t>138</w:t>
+            </w:r>
+          </w:p>
+        </w:tc>
+        <w:tc>
+          <w:tcPr>
+            <w:tcW w:w="1503" w:type="dxa"/>
+          </w:tcPr>
+          <w:p>
+            <w:r>
+              <w:t>39</w:t>
+            </w:r>
+          </w:p>
+        </w:tc>
+        <w:tc>
+          <w:tcPr>
+            <w:tcW w:w="1503" w:type="dxa"/>
+          </w:tcPr>
+          <w:p>
+            <w:r>
+              <w:t>35</w:t>
+            </w:r>
+          </w:p>
+        </w:tc>
+      </w:tr>
+      <w:tr>
+        <w:tc>
+          <w:tcPr>
+            <w:tcW w:w="4508" w:type="dxa"/>
+          </w:tcPr>
+          <w:p>
+            <w:proofErr w:type="spellStart"/>
+            <w:r>
+              <w:t>leaf_scab</w:t>
+            </w:r>
+            <w:proofErr w:type="spellEnd"/>
+          </w:p>
+        </w:tc>
+        <w:tc>
+          <w:tcPr>
+            <w:tcW w:w="1502" w:type="dxa"/>
+          </w:tcPr>
+          <w:p>
+            <w:r>
+              <w:t>97</w:t>
+            </w:r>
+          </w:p>
+        </w:tc>
+        <w:tc>
+          <w:tcPr>
+            <w:tcW w:w="1503" w:type="dxa"/>
+          </w:tcPr>
+          <w:p>
+            <w:r>
+              <w:t>25</w:t>
+            </w:r>
+          </w:p>
+        </w:tc>
+        <w:tc>
+          <w:tcPr>
+            <w:tcW w:w="1503" w:type="dxa"/>
+          </w:tcPr>
+          <w:p>
+            <w:r>
+              <w:t>23</w:t>
+            </w:r>
+          </w:p>
+        </w:tc>
+      </w:tr>
+      <w:tr>
+        <w:tc>
+          <w:tcPr>
+            <w:tcW w:w="4508" w:type="dxa"/>
+          </w:tcPr>
+          <w:p>
+            <w:proofErr w:type="spellStart"/>
+            <w:r>
+              <w:t>powdery_mildew_leaf</w:t>
+            </w:r>
+            <w:proofErr w:type="spellEnd"/>
+          </w:p>
+        </w:tc>
+        <w:tc>
+          <w:tcPr>
+            <w:tcW w:w="1502" w:type="dxa"/>
+          </w:tcPr>
+          <w:p>
+            <w:r>
+              <w:t>227</w:t>
+            </w:r>
+          </w:p>
+        </w:tc>
+        <w:tc>
+          <w:tcPr>
+            <w:tcW w:w="1503" w:type="dxa"/>
+          </w:tcPr>
+          <w:p>
+            <w:r>
+              <w:t>30</w:t>
+            </w:r>
+          </w:p>
+        </w:tc>
+        <w:tc>
+          <w:tcPr>
+            <w:tcW w:w="1503" w:type="dxa"/>
+          </w:tcPr>
+          <w:p>
+            <w:r>
+              <w:t>37</w:t>
+            </w:r>
+          </w:p>
+        </w:tc>
+      </w:tr>
+      <w:tr>
+        <w:tc>
+          <w:tcPr>
+            <w:tcW w:w="4508" w:type="dxa"/>
+          </w:tcPr>
+          <w:p>
+            <w:proofErr w:type="spellStart"/>
+            <w:r>
+              <w:t>viral_disease</w:t>
+            </w:r>
+            <w:proofErr w:type="spellEnd"/>
+          </w:p>
+        </w:tc>
+        <w:tc>
+          <w:tcPr>
+            <w:tcW w:w="1502" w:type="dxa"/>
+          </w:tcPr>
+          <w:p>
+            <w:r>
+              <w:t>63</w:t>
+            </w:r>
+          </w:p>
+        </w:tc>
+        <w:tc>
+          <w:tcPr>
+            <w:tcW w:w="1503" w:type="dxa"/>
+          </w:tcPr>
+          <w:p>
+            <w:r>
+              <w:t>12</w:t>
+            </w:r>
+          </w:p>
+        </w:tc>
+        <w:tc>
+          <w:tcPr>
+            <w:tcW w:w="1503" w:type="dxa"/>
+          </w:tcPr>
+          <w:p>
+            <w:r>
+              <w:t>10</w:t>
+            </w:r>
+          </w:p>
+        </w:tc>
+      </w:tr>
+      <w:tr>
+        <w:tc>
+          <w:tcPr>
+            <w:tcW w:w="4508" w:type="dxa"/>
+          </w:tcPr>
+          <w:p>
+            <w:proofErr w:type="spellStart"/>
+            <w:r>
+              <w:t>yellow_rust</w:t>
+            </w:r>
+            <w:proofErr w:type="spellEnd"/>
+          </w:p>
+        </w:tc>
+        <w:tc>
+          <w:tcPr>
+            <w:tcW w:w="1502" w:type="dxa"/>
+          </w:tcPr>
+          <w:p>
+            <w:r>
+              <w:t>61</w:t>
+            </w:r>
+          </w:p>
+        </w:tc>
+        <w:tc>
+          <w:tcPr>
+            <w:tcW w:w="1503" w:type="dxa"/>
+          </w:tcPr>
+          <w:p>
+            <w:r>
+              <w:t>16</w:t>
+            </w:r>
+          </w:p>
+        </w:tc>
+        <w:tc>
+          <w:tcPr>
+            <w:tcW w:w="1503" w:type="dxa"/>
+          </w:tcPr>
+          <w:p>
+            <w:r>
+              <w:t>15</w:t>
+            </w:r>
+          </w:p>
+        </w:tc>
+      </w:tr>
+    </w:tbl>
+    <w:p/>
+    <w:p/>
+    <w:p/>
+    <w:p/>
+    <w:p/>
+    <w:p/>
     <w:p/>
     <w:p>
       <w:pPr>
         <w:pStyle w:val="Heading2"/>
       </w:pPr>
-      <w:bookmarkStart w:id="3" w:name="_Toc190682772"/>
-      <w:r>
+      <w:bookmarkStart w:id="3" w:name="_Toc190684944"/>
+      <w:r>
+        <w:lastRenderedPageBreak/>
         <w:t xml:space="preserve">2.2 Model </w:t>
       </w:r>
       <w:r>
@@ -1733,9 +2228,8 @@
       <w:pPr>
         <w:pStyle w:val="Heading2"/>
       </w:pPr>
-      <w:bookmarkStart w:id="4" w:name="_Toc190682773"/>
-      <w:r>
-        <w:lastRenderedPageBreak/>
+      <w:bookmarkStart w:id="4" w:name="_Toc190684945"/>
+      <w:r>
         <w:t xml:space="preserve">2.3 Training </w:t>
       </w:r>
       <w:r>
@@ -2267,7 +2761,7 @@
       <w:pPr>
         <w:pStyle w:val="Heading2"/>
       </w:pPr>
-      <w:bookmarkStart w:id="5" w:name="_Toc190682774"/>
+      <w:bookmarkStart w:id="5" w:name="_Toc190684946"/>
       <w:r>
         <w:t xml:space="preserve">2.4 Early </w:t>
       </w:r>
@@ -2313,7 +2807,7 @@
           <w:bCs/>
         </w:rPr>
       </w:pPr>
-      <w:bookmarkStart w:id="6" w:name="_Toc190682775"/>
+      <w:bookmarkStart w:id="6" w:name="_Toc190684947"/>
       <w:r>
         <w:rPr>
           <w:b/>
@@ -2342,7 +2836,7 @@
       <w:pPr>
         <w:pStyle w:val="Heading2"/>
       </w:pPr>
-      <w:bookmarkStart w:id="7" w:name="_Toc190682776"/>
+      <w:bookmarkStart w:id="7" w:name="_Toc190684948"/>
       <w:r>
         <w:t>3.1 Training</w:t>
       </w:r>
@@ -2402,7 +2896,7 @@
       <w:pPr>
         <w:pStyle w:val="Heading2"/>
       </w:pPr>
-      <w:bookmarkStart w:id="8" w:name="_Toc190682777"/>
+      <w:bookmarkStart w:id="8" w:name="_Toc190684949"/>
       <w:r>
         <w:t xml:space="preserve">3.2 Testing and </w:t>
       </w:r>
@@ -2472,7 +2966,7 @@
           <w:bCs/>
         </w:rPr>
       </w:pPr>
-      <w:bookmarkStart w:id="9" w:name="_Toc190682778"/>
+      <w:bookmarkStart w:id="9" w:name="_Toc190684950"/>
       <w:r>
         <w:rPr>
           <w:b/>
@@ -2610,7 +3104,7 @@
       <w:pPr>
         <w:pStyle w:val="Heading2"/>
       </w:pPr>
-      <w:bookmarkStart w:id="10" w:name="_Toc190682779"/>
+      <w:bookmarkStart w:id="10" w:name="_Toc190684951"/>
       <w:r>
         <w:t xml:space="preserve">4.1 Test </w:t>
       </w:r>
@@ -2706,7 +3200,7 @@
       <w:pPr>
         <w:pStyle w:val="Heading2"/>
       </w:pPr>
-      <w:bookmarkStart w:id="11" w:name="_Toc190682780"/>
+      <w:bookmarkStart w:id="11" w:name="_Toc190684952"/>
       <w:r>
         <w:lastRenderedPageBreak/>
         <w:t xml:space="preserve">4.2 Classification </w:t>
@@ -3128,6 +3622,7 @@
               <w:bottom w:val="single" w:sz="6" w:space="0" w:color="auto"/>
               <w:right w:val="single" w:sz="6" w:space="0" w:color="auto"/>
             </w:tcBorders>
+            <w:shd w:val="clear" w:color="auto" w:fill="C1F0C7" w:themeFill="accent3" w:themeFillTint="33"/>
             <w:tcMar>
               <w:top w:w="137" w:type="dxa"/>
               <w:left w:w="15" w:type="dxa"/>
@@ -3143,6 +3638,1303 @@
               <w:t>army_worm</w:t>
             </w:r>
             <w:proofErr w:type="spellEnd"/>
+          </w:p>
+        </w:tc>
+        <w:tc>
+          <w:tcPr>
+            <w:tcW w:w="1843" w:type="dxa"/>
+            <w:tcBorders>
+              <w:top w:val="single" w:sz="6" w:space="0" w:color="auto"/>
+              <w:left w:val="single" w:sz="6" w:space="0" w:color="auto"/>
+              <w:bottom w:val="single" w:sz="6" w:space="0" w:color="auto"/>
+              <w:right w:val="single" w:sz="6" w:space="0" w:color="auto"/>
+            </w:tcBorders>
+            <w:shd w:val="clear" w:color="auto" w:fill="C1F0C7" w:themeFill="accent3" w:themeFillTint="33"/>
+            <w:tcMar>
+              <w:top w:w="137" w:type="dxa"/>
+              <w:left w:w="15" w:type="dxa"/>
+              <w:bottom w:w="137" w:type="dxa"/>
+              <w:right w:w="15" w:type="dxa"/>
+            </w:tcMar>
+            <w:vAlign w:val="bottom"/>
+            <w:hideMark/>
+          </w:tcPr>
+          <w:p>
+            <w:r>
+              <w:t>0.98</w:t>
+            </w:r>
+          </w:p>
+        </w:tc>
+        <w:tc>
+          <w:tcPr>
+            <w:tcW w:w="1843" w:type="dxa"/>
+            <w:tcBorders>
+              <w:top w:val="single" w:sz="6" w:space="0" w:color="auto"/>
+              <w:left w:val="single" w:sz="6" w:space="0" w:color="auto"/>
+              <w:bottom w:val="single" w:sz="6" w:space="0" w:color="auto"/>
+              <w:right w:val="single" w:sz="6" w:space="0" w:color="auto"/>
+            </w:tcBorders>
+            <w:shd w:val="clear" w:color="auto" w:fill="C1F0C7" w:themeFill="accent3" w:themeFillTint="33"/>
+            <w:tcMar>
+              <w:top w:w="137" w:type="dxa"/>
+              <w:left w:w="15" w:type="dxa"/>
+              <w:bottom w:w="137" w:type="dxa"/>
+              <w:right w:w="15" w:type="dxa"/>
+            </w:tcMar>
+            <w:vAlign w:val="bottom"/>
+            <w:hideMark/>
+          </w:tcPr>
+          <w:p>
+            <w:r>
+              <w:t>0.95</w:t>
+            </w:r>
+          </w:p>
+        </w:tc>
+        <w:tc>
+          <w:tcPr>
+            <w:tcW w:w="1701" w:type="dxa"/>
+            <w:tcBorders>
+              <w:top w:val="single" w:sz="6" w:space="0" w:color="auto"/>
+              <w:left w:val="single" w:sz="6" w:space="0" w:color="auto"/>
+              <w:bottom w:val="single" w:sz="6" w:space="0" w:color="auto"/>
+              <w:right w:val="single" w:sz="6" w:space="0" w:color="auto"/>
+            </w:tcBorders>
+            <w:shd w:val="clear" w:color="auto" w:fill="C1F0C7" w:themeFill="accent3" w:themeFillTint="33"/>
+            <w:tcMar>
+              <w:top w:w="137" w:type="dxa"/>
+              <w:left w:w="15" w:type="dxa"/>
+              <w:bottom w:w="137" w:type="dxa"/>
+              <w:right w:w="15" w:type="dxa"/>
+            </w:tcMar>
+            <w:vAlign w:val="bottom"/>
+            <w:hideMark/>
+          </w:tcPr>
+          <w:p>
+            <w:r>
+              <w:t>0.97</w:t>
+            </w:r>
+          </w:p>
+        </w:tc>
+        <w:tc>
+          <w:tcPr>
+            <w:tcW w:w="1559" w:type="dxa"/>
+            <w:tcBorders>
+              <w:top w:val="single" w:sz="6" w:space="0" w:color="auto"/>
+              <w:left w:val="single" w:sz="6" w:space="0" w:color="auto"/>
+              <w:bottom w:val="single" w:sz="6" w:space="0" w:color="auto"/>
+              <w:right w:val="single" w:sz="6" w:space="0" w:color="auto"/>
+            </w:tcBorders>
+            <w:shd w:val="clear" w:color="auto" w:fill="C1F0C7" w:themeFill="accent3" w:themeFillTint="33"/>
+            <w:tcMar>
+              <w:top w:w="137" w:type="dxa"/>
+              <w:left w:w="15" w:type="dxa"/>
+              <w:bottom w:w="137" w:type="dxa"/>
+              <w:right w:w="15" w:type="dxa"/>
+            </w:tcMar>
+            <w:vAlign w:val="bottom"/>
+            <w:hideMark/>
+          </w:tcPr>
+          <w:p>
+            <w:r>
+              <w:t>60</w:t>
+            </w:r>
+          </w:p>
+        </w:tc>
+      </w:tr>
+      <w:tr>
+        <w:tc>
+          <w:tcPr>
+            <w:tcW w:w="2260" w:type="dxa"/>
+            <w:tcBorders>
+              <w:top w:val="single" w:sz="6" w:space="0" w:color="auto"/>
+              <w:left w:val="single" w:sz="6" w:space="0" w:color="auto"/>
+              <w:bottom w:val="single" w:sz="6" w:space="0" w:color="auto"/>
+              <w:right w:val="single" w:sz="6" w:space="0" w:color="auto"/>
+            </w:tcBorders>
+            <w:shd w:val="clear" w:color="auto" w:fill="C1F0C7" w:themeFill="accent3" w:themeFillTint="33"/>
+            <w:tcMar>
+              <w:top w:w="137" w:type="dxa"/>
+              <w:left w:w="15" w:type="dxa"/>
+              <w:bottom w:w="137" w:type="dxa"/>
+              <w:right w:w="15" w:type="dxa"/>
+            </w:tcMar>
+            <w:vAlign w:val="bottom"/>
+            <w:hideMark/>
+          </w:tcPr>
+          <w:p>
+            <w:proofErr w:type="spellStart"/>
+            <w:r>
+              <w:t>black_rust</w:t>
+            </w:r>
+            <w:proofErr w:type="spellEnd"/>
+          </w:p>
+        </w:tc>
+        <w:tc>
+          <w:tcPr>
+            <w:tcW w:w="1843" w:type="dxa"/>
+            <w:tcBorders>
+              <w:top w:val="single" w:sz="6" w:space="0" w:color="auto"/>
+              <w:left w:val="single" w:sz="6" w:space="0" w:color="auto"/>
+              <w:bottom w:val="single" w:sz="6" w:space="0" w:color="auto"/>
+              <w:right w:val="single" w:sz="6" w:space="0" w:color="auto"/>
+            </w:tcBorders>
+            <w:shd w:val="clear" w:color="auto" w:fill="C1F0C7" w:themeFill="accent3" w:themeFillTint="33"/>
+            <w:tcMar>
+              <w:top w:w="137" w:type="dxa"/>
+              <w:left w:w="15" w:type="dxa"/>
+              <w:bottom w:w="137" w:type="dxa"/>
+              <w:right w:w="15" w:type="dxa"/>
+            </w:tcMar>
+            <w:vAlign w:val="bottom"/>
+            <w:hideMark/>
+          </w:tcPr>
+          <w:p>
+            <w:r>
+              <w:t>0.96</w:t>
+            </w:r>
+          </w:p>
+        </w:tc>
+        <w:tc>
+          <w:tcPr>
+            <w:tcW w:w="1843" w:type="dxa"/>
+            <w:tcBorders>
+              <w:top w:val="single" w:sz="6" w:space="0" w:color="auto"/>
+              <w:left w:val="single" w:sz="6" w:space="0" w:color="auto"/>
+              <w:bottom w:val="single" w:sz="6" w:space="0" w:color="auto"/>
+              <w:right w:val="single" w:sz="6" w:space="0" w:color="auto"/>
+            </w:tcBorders>
+            <w:shd w:val="clear" w:color="auto" w:fill="C1F0C7" w:themeFill="accent3" w:themeFillTint="33"/>
+            <w:tcMar>
+              <w:top w:w="137" w:type="dxa"/>
+              <w:left w:w="15" w:type="dxa"/>
+              <w:bottom w:w="137" w:type="dxa"/>
+              <w:right w:w="15" w:type="dxa"/>
+            </w:tcMar>
+            <w:vAlign w:val="bottom"/>
+            <w:hideMark/>
+          </w:tcPr>
+          <w:p>
+            <w:r>
+              <w:t>0.96</w:t>
+            </w:r>
+          </w:p>
+        </w:tc>
+        <w:tc>
+          <w:tcPr>
+            <w:tcW w:w="1701" w:type="dxa"/>
+            <w:tcBorders>
+              <w:top w:val="single" w:sz="6" w:space="0" w:color="auto"/>
+              <w:left w:val="single" w:sz="6" w:space="0" w:color="auto"/>
+              <w:bottom w:val="single" w:sz="6" w:space="0" w:color="auto"/>
+              <w:right w:val="single" w:sz="6" w:space="0" w:color="auto"/>
+            </w:tcBorders>
+            <w:shd w:val="clear" w:color="auto" w:fill="C1F0C7" w:themeFill="accent3" w:themeFillTint="33"/>
+            <w:tcMar>
+              <w:top w:w="137" w:type="dxa"/>
+              <w:left w:w="15" w:type="dxa"/>
+              <w:bottom w:w="137" w:type="dxa"/>
+              <w:right w:w="15" w:type="dxa"/>
+            </w:tcMar>
+            <w:vAlign w:val="bottom"/>
+            <w:hideMark/>
+          </w:tcPr>
+          <w:p>
+            <w:r>
+              <w:t>0.96</w:t>
+            </w:r>
+          </w:p>
+        </w:tc>
+        <w:tc>
+          <w:tcPr>
+            <w:tcW w:w="1559" w:type="dxa"/>
+            <w:tcBorders>
+              <w:top w:val="single" w:sz="6" w:space="0" w:color="auto"/>
+              <w:left w:val="single" w:sz="6" w:space="0" w:color="auto"/>
+              <w:bottom w:val="single" w:sz="6" w:space="0" w:color="auto"/>
+              <w:right w:val="single" w:sz="6" w:space="0" w:color="auto"/>
+            </w:tcBorders>
+            <w:shd w:val="clear" w:color="auto" w:fill="C1F0C7" w:themeFill="accent3" w:themeFillTint="33"/>
+            <w:tcMar>
+              <w:top w:w="137" w:type="dxa"/>
+              <w:left w:w="15" w:type="dxa"/>
+              <w:bottom w:w="137" w:type="dxa"/>
+              <w:right w:w="15" w:type="dxa"/>
+            </w:tcMar>
+            <w:vAlign w:val="bottom"/>
+            <w:hideMark/>
+          </w:tcPr>
+          <w:p>
+            <w:r>
+              <w:t>23</w:t>
+            </w:r>
+          </w:p>
+        </w:tc>
+      </w:tr>
+      <w:tr>
+        <w:tc>
+          <w:tcPr>
+            <w:tcW w:w="2260" w:type="dxa"/>
+            <w:tcBorders>
+              <w:top w:val="single" w:sz="6" w:space="0" w:color="auto"/>
+              <w:left w:val="single" w:sz="6" w:space="0" w:color="auto"/>
+              <w:bottom w:val="single" w:sz="6" w:space="0" w:color="auto"/>
+              <w:right w:val="single" w:sz="6" w:space="0" w:color="auto"/>
+            </w:tcBorders>
+            <w:shd w:val="clear" w:color="auto" w:fill="C1F0C7" w:themeFill="accent3" w:themeFillTint="33"/>
+            <w:tcMar>
+              <w:top w:w="137" w:type="dxa"/>
+              <w:left w:w="15" w:type="dxa"/>
+              <w:bottom w:w="137" w:type="dxa"/>
+              <w:right w:w="15" w:type="dxa"/>
+            </w:tcMar>
+            <w:vAlign w:val="bottom"/>
+            <w:hideMark/>
+          </w:tcPr>
+          <w:p>
+            <w:proofErr w:type="spellStart"/>
+            <w:r>
+              <w:t>brown_rust</w:t>
+            </w:r>
+            <w:proofErr w:type="spellEnd"/>
+          </w:p>
+        </w:tc>
+        <w:tc>
+          <w:tcPr>
+            <w:tcW w:w="1843" w:type="dxa"/>
+            <w:tcBorders>
+              <w:top w:val="single" w:sz="6" w:space="0" w:color="auto"/>
+              <w:left w:val="single" w:sz="6" w:space="0" w:color="auto"/>
+              <w:bottom w:val="single" w:sz="6" w:space="0" w:color="auto"/>
+              <w:right w:val="single" w:sz="6" w:space="0" w:color="auto"/>
+            </w:tcBorders>
+            <w:shd w:val="clear" w:color="auto" w:fill="C1F0C7" w:themeFill="accent3" w:themeFillTint="33"/>
+            <w:tcMar>
+              <w:top w:w="137" w:type="dxa"/>
+              <w:left w:w="15" w:type="dxa"/>
+              <w:bottom w:w="137" w:type="dxa"/>
+              <w:right w:w="15" w:type="dxa"/>
+            </w:tcMar>
+            <w:vAlign w:val="bottom"/>
+            <w:hideMark/>
+          </w:tcPr>
+          <w:p>
+            <w:r>
+              <w:t>0.86</w:t>
+            </w:r>
+          </w:p>
+        </w:tc>
+        <w:tc>
+          <w:tcPr>
+            <w:tcW w:w="1843" w:type="dxa"/>
+            <w:tcBorders>
+              <w:top w:val="single" w:sz="6" w:space="0" w:color="auto"/>
+              <w:left w:val="single" w:sz="6" w:space="0" w:color="auto"/>
+              <w:bottom w:val="single" w:sz="6" w:space="0" w:color="auto"/>
+              <w:right w:val="single" w:sz="6" w:space="0" w:color="auto"/>
+            </w:tcBorders>
+            <w:shd w:val="clear" w:color="auto" w:fill="C1F0C7" w:themeFill="accent3" w:themeFillTint="33"/>
+            <w:tcMar>
+              <w:top w:w="137" w:type="dxa"/>
+              <w:left w:w="15" w:type="dxa"/>
+              <w:bottom w:w="137" w:type="dxa"/>
+              <w:right w:w="15" w:type="dxa"/>
+            </w:tcMar>
+            <w:vAlign w:val="bottom"/>
+            <w:hideMark/>
+          </w:tcPr>
+          <w:p>
+            <w:r>
+              <w:t>0.92</w:t>
+            </w:r>
+          </w:p>
+        </w:tc>
+        <w:tc>
+          <w:tcPr>
+            <w:tcW w:w="1701" w:type="dxa"/>
+            <w:tcBorders>
+              <w:top w:val="single" w:sz="6" w:space="0" w:color="auto"/>
+              <w:left w:val="single" w:sz="6" w:space="0" w:color="auto"/>
+              <w:bottom w:val="single" w:sz="6" w:space="0" w:color="auto"/>
+              <w:right w:val="single" w:sz="6" w:space="0" w:color="auto"/>
+            </w:tcBorders>
+            <w:shd w:val="clear" w:color="auto" w:fill="C1F0C7" w:themeFill="accent3" w:themeFillTint="33"/>
+            <w:tcMar>
+              <w:top w:w="137" w:type="dxa"/>
+              <w:left w:w="15" w:type="dxa"/>
+              <w:bottom w:w="137" w:type="dxa"/>
+              <w:right w:w="15" w:type="dxa"/>
+            </w:tcMar>
+            <w:vAlign w:val="bottom"/>
+            <w:hideMark/>
+          </w:tcPr>
+          <w:p>
+            <w:r>
+              <w:t>0.89</w:t>
+            </w:r>
+          </w:p>
+        </w:tc>
+        <w:tc>
+          <w:tcPr>
+            <w:tcW w:w="1559" w:type="dxa"/>
+            <w:tcBorders>
+              <w:top w:val="single" w:sz="6" w:space="0" w:color="auto"/>
+              <w:left w:val="single" w:sz="6" w:space="0" w:color="auto"/>
+              <w:bottom w:val="single" w:sz="6" w:space="0" w:color="auto"/>
+              <w:right w:val="single" w:sz="6" w:space="0" w:color="auto"/>
+            </w:tcBorders>
+            <w:shd w:val="clear" w:color="auto" w:fill="C1F0C7" w:themeFill="accent3" w:themeFillTint="33"/>
+            <w:tcMar>
+              <w:top w:w="137" w:type="dxa"/>
+              <w:left w:w="15" w:type="dxa"/>
+              <w:bottom w:w="137" w:type="dxa"/>
+              <w:right w:w="15" w:type="dxa"/>
+            </w:tcMar>
+            <w:vAlign w:val="bottom"/>
+            <w:hideMark/>
+          </w:tcPr>
+          <w:p>
+            <w:r>
+              <w:t>13</w:t>
+            </w:r>
+          </w:p>
+        </w:tc>
+      </w:tr>
+      <w:tr>
+        <w:tc>
+          <w:tcPr>
+            <w:tcW w:w="2260" w:type="dxa"/>
+            <w:tcBorders>
+              <w:top w:val="single" w:sz="6" w:space="0" w:color="auto"/>
+              <w:left w:val="single" w:sz="6" w:space="0" w:color="auto"/>
+              <w:bottom w:val="single" w:sz="6" w:space="0" w:color="auto"/>
+              <w:right w:val="single" w:sz="6" w:space="0" w:color="auto"/>
+            </w:tcBorders>
+            <w:shd w:val="clear" w:color="auto" w:fill="C1F0C7" w:themeFill="accent3" w:themeFillTint="33"/>
+            <w:tcMar>
+              <w:top w:w="137" w:type="dxa"/>
+              <w:left w:w="15" w:type="dxa"/>
+              <w:bottom w:w="137" w:type="dxa"/>
+              <w:right w:w="15" w:type="dxa"/>
+            </w:tcMar>
+            <w:vAlign w:val="bottom"/>
+            <w:hideMark/>
+          </w:tcPr>
+          <w:p>
+            <w:proofErr w:type="spellStart"/>
+            <w:r>
+              <w:t>common_rust</w:t>
+            </w:r>
+            <w:proofErr w:type="spellEnd"/>
+          </w:p>
+        </w:tc>
+        <w:tc>
+          <w:tcPr>
+            <w:tcW w:w="1843" w:type="dxa"/>
+            <w:tcBorders>
+              <w:top w:val="single" w:sz="6" w:space="0" w:color="auto"/>
+              <w:left w:val="single" w:sz="6" w:space="0" w:color="auto"/>
+              <w:bottom w:val="single" w:sz="6" w:space="0" w:color="auto"/>
+              <w:right w:val="single" w:sz="6" w:space="0" w:color="auto"/>
+            </w:tcBorders>
+            <w:shd w:val="clear" w:color="auto" w:fill="C1F0C7" w:themeFill="accent3" w:themeFillTint="33"/>
+            <w:tcMar>
+              <w:top w:w="137" w:type="dxa"/>
+              <w:left w:w="15" w:type="dxa"/>
+              <w:bottom w:w="137" w:type="dxa"/>
+              <w:right w:w="15" w:type="dxa"/>
+            </w:tcMar>
+            <w:vAlign w:val="bottom"/>
+            <w:hideMark/>
+          </w:tcPr>
+          <w:p>
+            <w:r>
+              <w:t>0.91</w:t>
+            </w:r>
+          </w:p>
+        </w:tc>
+        <w:tc>
+          <w:tcPr>
+            <w:tcW w:w="1843" w:type="dxa"/>
+            <w:tcBorders>
+              <w:top w:val="single" w:sz="6" w:space="0" w:color="auto"/>
+              <w:left w:val="single" w:sz="6" w:space="0" w:color="auto"/>
+              <w:bottom w:val="single" w:sz="6" w:space="0" w:color="auto"/>
+              <w:right w:val="single" w:sz="6" w:space="0" w:color="auto"/>
+            </w:tcBorders>
+            <w:shd w:val="clear" w:color="auto" w:fill="C1F0C7" w:themeFill="accent3" w:themeFillTint="33"/>
+            <w:tcMar>
+              <w:top w:w="137" w:type="dxa"/>
+              <w:left w:w="15" w:type="dxa"/>
+              <w:bottom w:w="137" w:type="dxa"/>
+              <w:right w:w="15" w:type="dxa"/>
+            </w:tcMar>
+            <w:vAlign w:val="bottom"/>
+            <w:hideMark/>
+          </w:tcPr>
+          <w:p>
+            <w:r>
+              <w:t>0.93</w:t>
+            </w:r>
+          </w:p>
+        </w:tc>
+        <w:tc>
+          <w:tcPr>
+            <w:tcW w:w="1701" w:type="dxa"/>
+            <w:tcBorders>
+              <w:top w:val="single" w:sz="6" w:space="0" w:color="auto"/>
+              <w:left w:val="single" w:sz="6" w:space="0" w:color="auto"/>
+              <w:bottom w:val="single" w:sz="6" w:space="0" w:color="auto"/>
+              <w:right w:val="single" w:sz="6" w:space="0" w:color="auto"/>
+            </w:tcBorders>
+            <w:shd w:val="clear" w:color="auto" w:fill="C1F0C7" w:themeFill="accent3" w:themeFillTint="33"/>
+            <w:tcMar>
+              <w:top w:w="137" w:type="dxa"/>
+              <w:left w:w="15" w:type="dxa"/>
+              <w:bottom w:w="137" w:type="dxa"/>
+              <w:right w:w="15" w:type="dxa"/>
+            </w:tcMar>
+            <w:vAlign w:val="bottom"/>
+            <w:hideMark/>
+          </w:tcPr>
+          <w:p>
+            <w:r>
+              <w:t>0.92</w:t>
+            </w:r>
+          </w:p>
+        </w:tc>
+        <w:tc>
+          <w:tcPr>
+            <w:tcW w:w="1559" w:type="dxa"/>
+            <w:tcBorders>
+              <w:top w:val="single" w:sz="6" w:space="0" w:color="auto"/>
+              <w:left w:val="single" w:sz="6" w:space="0" w:color="auto"/>
+              <w:bottom w:val="single" w:sz="6" w:space="0" w:color="auto"/>
+              <w:right w:val="single" w:sz="6" w:space="0" w:color="auto"/>
+            </w:tcBorders>
+            <w:shd w:val="clear" w:color="auto" w:fill="C1F0C7" w:themeFill="accent3" w:themeFillTint="33"/>
+            <w:tcMar>
+              <w:top w:w="137" w:type="dxa"/>
+              <w:left w:w="15" w:type="dxa"/>
+              <w:bottom w:w="137" w:type="dxa"/>
+              <w:right w:w="15" w:type="dxa"/>
+            </w:tcMar>
+            <w:vAlign w:val="bottom"/>
+            <w:hideMark/>
+          </w:tcPr>
+          <w:p>
+            <w:r>
+              <w:t>56</w:t>
+            </w:r>
+          </w:p>
+        </w:tc>
+      </w:tr>
+      <w:tr>
+        <w:tc>
+          <w:tcPr>
+            <w:tcW w:w="2260" w:type="dxa"/>
+            <w:tcBorders>
+              <w:top w:val="single" w:sz="6" w:space="0" w:color="auto"/>
+              <w:left w:val="single" w:sz="6" w:space="0" w:color="auto"/>
+              <w:bottom w:val="single" w:sz="6" w:space="0" w:color="auto"/>
+              <w:right w:val="single" w:sz="6" w:space="0" w:color="auto"/>
+            </w:tcBorders>
+            <w:shd w:val="clear" w:color="auto" w:fill="C1F0C7" w:themeFill="accent3" w:themeFillTint="33"/>
+            <w:tcMar>
+              <w:top w:w="137" w:type="dxa"/>
+              <w:left w:w="15" w:type="dxa"/>
+              <w:bottom w:w="137" w:type="dxa"/>
+              <w:right w:w="15" w:type="dxa"/>
+            </w:tcMar>
+            <w:vAlign w:val="bottom"/>
+            <w:hideMark/>
+          </w:tcPr>
+          <w:p>
+            <w:proofErr w:type="spellStart"/>
+            <w:r>
+              <w:t>healthy_leaf</w:t>
+            </w:r>
+            <w:proofErr w:type="spellEnd"/>
+          </w:p>
+        </w:tc>
+        <w:tc>
+          <w:tcPr>
+            <w:tcW w:w="1843" w:type="dxa"/>
+            <w:tcBorders>
+              <w:top w:val="single" w:sz="6" w:space="0" w:color="auto"/>
+              <w:left w:val="single" w:sz="6" w:space="0" w:color="auto"/>
+              <w:bottom w:val="single" w:sz="6" w:space="0" w:color="auto"/>
+              <w:right w:val="single" w:sz="6" w:space="0" w:color="auto"/>
+            </w:tcBorders>
+            <w:shd w:val="clear" w:color="auto" w:fill="C1F0C7" w:themeFill="accent3" w:themeFillTint="33"/>
+            <w:tcMar>
+              <w:top w:w="137" w:type="dxa"/>
+              <w:left w:w="15" w:type="dxa"/>
+              <w:bottom w:w="137" w:type="dxa"/>
+              <w:right w:w="15" w:type="dxa"/>
+            </w:tcMar>
+            <w:vAlign w:val="bottom"/>
+            <w:hideMark/>
+          </w:tcPr>
+          <w:p>
+            <w:r>
+              <w:t>0.98</w:t>
+            </w:r>
+          </w:p>
+        </w:tc>
+        <w:tc>
+          <w:tcPr>
+            <w:tcW w:w="1843" w:type="dxa"/>
+            <w:tcBorders>
+              <w:top w:val="single" w:sz="6" w:space="0" w:color="auto"/>
+              <w:left w:val="single" w:sz="6" w:space="0" w:color="auto"/>
+              <w:bottom w:val="single" w:sz="6" w:space="0" w:color="auto"/>
+              <w:right w:val="single" w:sz="6" w:space="0" w:color="auto"/>
+            </w:tcBorders>
+            <w:shd w:val="clear" w:color="auto" w:fill="C1F0C7" w:themeFill="accent3" w:themeFillTint="33"/>
+            <w:tcMar>
+              <w:top w:w="137" w:type="dxa"/>
+              <w:left w:w="15" w:type="dxa"/>
+              <w:bottom w:w="137" w:type="dxa"/>
+              <w:right w:w="15" w:type="dxa"/>
+            </w:tcMar>
+            <w:vAlign w:val="bottom"/>
+            <w:hideMark/>
+          </w:tcPr>
+          <w:p>
+            <w:r>
+              <w:t>0.96</w:t>
+            </w:r>
+          </w:p>
+        </w:tc>
+        <w:tc>
+          <w:tcPr>
+            <w:tcW w:w="1701" w:type="dxa"/>
+            <w:tcBorders>
+              <w:top w:val="single" w:sz="6" w:space="0" w:color="auto"/>
+              <w:left w:val="single" w:sz="6" w:space="0" w:color="auto"/>
+              <w:bottom w:val="single" w:sz="6" w:space="0" w:color="auto"/>
+              <w:right w:val="single" w:sz="6" w:space="0" w:color="auto"/>
+            </w:tcBorders>
+            <w:shd w:val="clear" w:color="auto" w:fill="C1F0C7" w:themeFill="accent3" w:themeFillTint="33"/>
+            <w:tcMar>
+              <w:top w:w="137" w:type="dxa"/>
+              <w:left w:w="15" w:type="dxa"/>
+              <w:bottom w:w="137" w:type="dxa"/>
+              <w:right w:w="15" w:type="dxa"/>
+            </w:tcMar>
+            <w:vAlign w:val="bottom"/>
+            <w:hideMark/>
+          </w:tcPr>
+          <w:p>
+            <w:r>
+              <w:t>0.97</w:t>
+            </w:r>
+          </w:p>
+        </w:tc>
+        <w:tc>
+          <w:tcPr>
+            <w:tcW w:w="1559" w:type="dxa"/>
+            <w:tcBorders>
+              <w:top w:val="single" w:sz="6" w:space="0" w:color="auto"/>
+              <w:left w:val="single" w:sz="6" w:space="0" w:color="auto"/>
+              <w:bottom w:val="single" w:sz="6" w:space="0" w:color="auto"/>
+              <w:right w:val="single" w:sz="6" w:space="0" w:color="auto"/>
+            </w:tcBorders>
+            <w:shd w:val="clear" w:color="auto" w:fill="C1F0C7" w:themeFill="accent3" w:themeFillTint="33"/>
+            <w:tcMar>
+              <w:top w:w="137" w:type="dxa"/>
+              <w:left w:w="15" w:type="dxa"/>
+              <w:bottom w:w="137" w:type="dxa"/>
+              <w:right w:w="15" w:type="dxa"/>
+            </w:tcMar>
+            <w:vAlign w:val="bottom"/>
+            <w:hideMark/>
+          </w:tcPr>
+          <w:p>
+            <w:r>
+              <w:t>53</w:t>
+            </w:r>
+          </w:p>
+        </w:tc>
+      </w:tr>
+      <w:tr>
+        <w:tc>
+          <w:tcPr>
+            <w:tcW w:w="2260" w:type="dxa"/>
+            <w:tcBorders>
+              <w:top w:val="single" w:sz="6" w:space="0" w:color="auto"/>
+              <w:left w:val="single" w:sz="6" w:space="0" w:color="auto"/>
+              <w:bottom w:val="single" w:sz="6" w:space="0" w:color="auto"/>
+              <w:right w:val="single" w:sz="6" w:space="0" w:color="auto"/>
+            </w:tcBorders>
+            <w:shd w:val="clear" w:color="auto" w:fill="C1F0C7" w:themeFill="accent3" w:themeFillTint="33"/>
+            <w:tcMar>
+              <w:top w:w="137" w:type="dxa"/>
+              <w:left w:w="15" w:type="dxa"/>
+              <w:bottom w:w="137" w:type="dxa"/>
+              <w:right w:w="15" w:type="dxa"/>
+            </w:tcMar>
+            <w:vAlign w:val="bottom"/>
+            <w:hideMark/>
+          </w:tcPr>
+          <w:p>
+            <w:proofErr w:type="spellStart"/>
+            <w:r>
+              <w:t>leaf_blight</w:t>
+            </w:r>
+            <w:proofErr w:type="spellEnd"/>
+          </w:p>
+        </w:tc>
+        <w:tc>
+          <w:tcPr>
+            <w:tcW w:w="1843" w:type="dxa"/>
+            <w:tcBorders>
+              <w:top w:val="single" w:sz="6" w:space="0" w:color="auto"/>
+              <w:left w:val="single" w:sz="6" w:space="0" w:color="auto"/>
+              <w:bottom w:val="single" w:sz="6" w:space="0" w:color="auto"/>
+              <w:right w:val="single" w:sz="6" w:space="0" w:color="auto"/>
+            </w:tcBorders>
+            <w:shd w:val="clear" w:color="auto" w:fill="C1F0C7" w:themeFill="accent3" w:themeFillTint="33"/>
+            <w:tcMar>
+              <w:top w:w="137" w:type="dxa"/>
+              <w:left w:w="15" w:type="dxa"/>
+              <w:bottom w:w="137" w:type="dxa"/>
+              <w:right w:w="15" w:type="dxa"/>
+            </w:tcMar>
+            <w:vAlign w:val="bottom"/>
+            <w:hideMark/>
+          </w:tcPr>
+          <w:p>
+            <w:r>
+              <w:t>0.83</w:t>
+            </w:r>
+          </w:p>
+        </w:tc>
+        <w:tc>
+          <w:tcPr>
+            <w:tcW w:w="1843" w:type="dxa"/>
+            <w:tcBorders>
+              <w:top w:val="single" w:sz="6" w:space="0" w:color="auto"/>
+              <w:left w:val="single" w:sz="6" w:space="0" w:color="auto"/>
+              <w:bottom w:val="single" w:sz="6" w:space="0" w:color="auto"/>
+              <w:right w:val="single" w:sz="6" w:space="0" w:color="auto"/>
+            </w:tcBorders>
+            <w:shd w:val="clear" w:color="auto" w:fill="C1F0C7" w:themeFill="accent3" w:themeFillTint="33"/>
+            <w:tcMar>
+              <w:top w:w="137" w:type="dxa"/>
+              <w:left w:w="15" w:type="dxa"/>
+              <w:bottom w:w="137" w:type="dxa"/>
+              <w:right w:w="15" w:type="dxa"/>
+            </w:tcMar>
+            <w:vAlign w:val="bottom"/>
+            <w:hideMark/>
+          </w:tcPr>
+          <w:p>
+            <w:r>
+              <w:t>0.97</w:t>
+            </w:r>
+          </w:p>
+        </w:tc>
+        <w:tc>
+          <w:tcPr>
+            <w:tcW w:w="1701" w:type="dxa"/>
+            <w:tcBorders>
+              <w:top w:val="single" w:sz="6" w:space="0" w:color="auto"/>
+              <w:left w:val="single" w:sz="6" w:space="0" w:color="auto"/>
+              <w:bottom w:val="single" w:sz="6" w:space="0" w:color="auto"/>
+              <w:right w:val="single" w:sz="6" w:space="0" w:color="auto"/>
+            </w:tcBorders>
+            <w:shd w:val="clear" w:color="auto" w:fill="C1F0C7" w:themeFill="accent3" w:themeFillTint="33"/>
+            <w:tcMar>
+              <w:top w:w="137" w:type="dxa"/>
+              <w:left w:w="15" w:type="dxa"/>
+              <w:bottom w:w="137" w:type="dxa"/>
+              <w:right w:w="15" w:type="dxa"/>
+            </w:tcMar>
+            <w:vAlign w:val="bottom"/>
+            <w:hideMark/>
+          </w:tcPr>
+          <w:p>
+            <w:r>
+              <w:t>0.89</w:t>
+            </w:r>
+          </w:p>
+        </w:tc>
+        <w:tc>
+          <w:tcPr>
+            <w:tcW w:w="1559" w:type="dxa"/>
+            <w:tcBorders>
+              <w:top w:val="single" w:sz="6" w:space="0" w:color="auto"/>
+              <w:left w:val="single" w:sz="6" w:space="0" w:color="auto"/>
+              <w:bottom w:val="single" w:sz="6" w:space="0" w:color="auto"/>
+              <w:right w:val="single" w:sz="6" w:space="0" w:color="auto"/>
+            </w:tcBorders>
+            <w:shd w:val="clear" w:color="auto" w:fill="C1F0C7" w:themeFill="accent3" w:themeFillTint="33"/>
+            <w:tcMar>
+              <w:top w:w="137" w:type="dxa"/>
+              <w:left w:w="15" w:type="dxa"/>
+              <w:bottom w:w="137" w:type="dxa"/>
+              <w:right w:w="15" w:type="dxa"/>
+            </w:tcMar>
+            <w:vAlign w:val="bottom"/>
+            <w:hideMark/>
+          </w:tcPr>
+          <w:p>
+            <w:r>
+              <w:t>35</w:t>
+            </w:r>
+          </w:p>
+        </w:tc>
+      </w:tr>
+      <w:tr>
+        <w:tc>
+          <w:tcPr>
+            <w:tcW w:w="2260" w:type="dxa"/>
+            <w:tcBorders>
+              <w:top w:val="single" w:sz="6" w:space="0" w:color="auto"/>
+              <w:left w:val="single" w:sz="6" w:space="0" w:color="auto"/>
+              <w:bottom w:val="single" w:sz="6" w:space="0" w:color="auto"/>
+              <w:right w:val="single" w:sz="6" w:space="0" w:color="auto"/>
+            </w:tcBorders>
+            <w:shd w:val="clear" w:color="auto" w:fill="FAE2D5" w:themeFill="accent2" w:themeFillTint="33"/>
+            <w:tcMar>
+              <w:top w:w="137" w:type="dxa"/>
+              <w:left w:w="15" w:type="dxa"/>
+              <w:bottom w:w="137" w:type="dxa"/>
+              <w:right w:w="15" w:type="dxa"/>
+            </w:tcMar>
+            <w:vAlign w:val="bottom"/>
+            <w:hideMark/>
+          </w:tcPr>
+          <w:p>
+            <w:proofErr w:type="spellStart"/>
+            <w:r>
+              <w:t>leaf_scab</w:t>
+            </w:r>
+            <w:proofErr w:type="spellEnd"/>
+          </w:p>
+        </w:tc>
+        <w:tc>
+          <w:tcPr>
+            <w:tcW w:w="1843" w:type="dxa"/>
+            <w:tcBorders>
+              <w:top w:val="single" w:sz="6" w:space="0" w:color="auto"/>
+              <w:left w:val="single" w:sz="6" w:space="0" w:color="auto"/>
+              <w:bottom w:val="single" w:sz="6" w:space="0" w:color="auto"/>
+              <w:right w:val="single" w:sz="6" w:space="0" w:color="auto"/>
+            </w:tcBorders>
+            <w:shd w:val="clear" w:color="auto" w:fill="FAE2D5" w:themeFill="accent2" w:themeFillTint="33"/>
+            <w:tcMar>
+              <w:top w:w="137" w:type="dxa"/>
+              <w:left w:w="15" w:type="dxa"/>
+              <w:bottom w:w="137" w:type="dxa"/>
+              <w:right w:w="15" w:type="dxa"/>
+            </w:tcMar>
+            <w:vAlign w:val="bottom"/>
+            <w:hideMark/>
+          </w:tcPr>
+          <w:p>
+            <w:r>
+              <w:t>0.88</w:t>
+            </w:r>
+          </w:p>
+        </w:tc>
+        <w:tc>
+          <w:tcPr>
+            <w:tcW w:w="1843" w:type="dxa"/>
+            <w:tcBorders>
+              <w:top w:val="single" w:sz="6" w:space="0" w:color="auto"/>
+              <w:left w:val="single" w:sz="6" w:space="0" w:color="auto"/>
+              <w:bottom w:val="single" w:sz="6" w:space="0" w:color="auto"/>
+              <w:right w:val="single" w:sz="6" w:space="0" w:color="auto"/>
+            </w:tcBorders>
+            <w:shd w:val="clear" w:color="auto" w:fill="FAE2D5" w:themeFill="accent2" w:themeFillTint="33"/>
+            <w:tcMar>
+              <w:top w:w="137" w:type="dxa"/>
+              <w:left w:w="15" w:type="dxa"/>
+              <w:bottom w:w="137" w:type="dxa"/>
+              <w:right w:w="15" w:type="dxa"/>
+            </w:tcMar>
+            <w:vAlign w:val="bottom"/>
+            <w:hideMark/>
+          </w:tcPr>
+          <w:p>
+            <w:r>
+              <w:t>0.61</w:t>
+            </w:r>
+          </w:p>
+        </w:tc>
+        <w:tc>
+          <w:tcPr>
+            <w:tcW w:w="1701" w:type="dxa"/>
+            <w:tcBorders>
+              <w:top w:val="single" w:sz="6" w:space="0" w:color="auto"/>
+              <w:left w:val="single" w:sz="6" w:space="0" w:color="auto"/>
+              <w:bottom w:val="single" w:sz="6" w:space="0" w:color="auto"/>
+              <w:right w:val="single" w:sz="6" w:space="0" w:color="auto"/>
+            </w:tcBorders>
+            <w:shd w:val="clear" w:color="auto" w:fill="FAE2D5" w:themeFill="accent2" w:themeFillTint="33"/>
+            <w:tcMar>
+              <w:top w:w="137" w:type="dxa"/>
+              <w:left w:w="15" w:type="dxa"/>
+              <w:bottom w:w="137" w:type="dxa"/>
+              <w:right w:w="15" w:type="dxa"/>
+            </w:tcMar>
+            <w:vAlign w:val="bottom"/>
+            <w:hideMark/>
+          </w:tcPr>
+          <w:p>
+            <w:r>
+              <w:t>0.72</w:t>
+            </w:r>
+          </w:p>
+        </w:tc>
+        <w:tc>
+          <w:tcPr>
+            <w:tcW w:w="1559" w:type="dxa"/>
+            <w:tcBorders>
+              <w:top w:val="single" w:sz="6" w:space="0" w:color="auto"/>
+              <w:left w:val="single" w:sz="6" w:space="0" w:color="auto"/>
+              <w:bottom w:val="single" w:sz="6" w:space="0" w:color="auto"/>
+              <w:right w:val="single" w:sz="6" w:space="0" w:color="auto"/>
+            </w:tcBorders>
+            <w:shd w:val="clear" w:color="auto" w:fill="FAE2D5" w:themeFill="accent2" w:themeFillTint="33"/>
+            <w:tcMar>
+              <w:top w:w="137" w:type="dxa"/>
+              <w:left w:w="15" w:type="dxa"/>
+              <w:bottom w:w="137" w:type="dxa"/>
+              <w:right w:w="15" w:type="dxa"/>
+            </w:tcMar>
+            <w:vAlign w:val="bottom"/>
+            <w:hideMark/>
+          </w:tcPr>
+          <w:p>
+            <w:r>
+              <w:t>23</w:t>
+            </w:r>
+          </w:p>
+        </w:tc>
+      </w:tr>
+      <w:tr>
+        <w:tc>
+          <w:tcPr>
+            <w:tcW w:w="2260" w:type="dxa"/>
+            <w:tcBorders>
+              <w:top w:val="single" w:sz="6" w:space="0" w:color="auto"/>
+              <w:left w:val="single" w:sz="6" w:space="0" w:color="auto"/>
+              <w:bottom w:val="single" w:sz="6" w:space="0" w:color="auto"/>
+              <w:right w:val="single" w:sz="6" w:space="0" w:color="auto"/>
+            </w:tcBorders>
+            <w:shd w:val="clear" w:color="auto" w:fill="C1F0C7" w:themeFill="accent3" w:themeFillTint="33"/>
+            <w:tcMar>
+              <w:top w:w="137" w:type="dxa"/>
+              <w:left w:w="15" w:type="dxa"/>
+              <w:bottom w:w="137" w:type="dxa"/>
+              <w:right w:w="15" w:type="dxa"/>
+            </w:tcMar>
+            <w:vAlign w:val="bottom"/>
+            <w:hideMark/>
+          </w:tcPr>
+          <w:p>
+            <w:proofErr w:type="spellStart"/>
+            <w:r>
+              <w:t>powdery_mildew_leaf</w:t>
+            </w:r>
+            <w:proofErr w:type="spellEnd"/>
+          </w:p>
+        </w:tc>
+        <w:tc>
+          <w:tcPr>
+            <w:tcW w:w="1843" w:type="dxa"/>
+            <w:tcBorders>
+              <w:top w:val="single" w:sz="6" w:space="0" w:color="auto"/>
+              <w:left w:val="single" w:sz="6" w:space="0" w:color="auto"/>
+              <w:bottom w:val="single" w:sz="6" w:space="0" w:color="auto"/>
+              <w:right w:val="single" w:sz="6" w:space="0" w:color="auto"/>
+            </w:tcBorders>
+            <w:shd w:val="clear" w:color="auto" w:fill="C1F0C7" w:themeFill="accent3" w:themeFillTint="33"/>
+            <w:tcMar>
+              <w:top w:w="137" w:type="dxa"/>
+              <w:left w:w="15" w:type="dxa"/>
+              <w:bottom w:w="137" w:type="dxa"/>
+              <w:right w:w="15" w:type="dxa"/>
+            </w:tcMar>
+            <w:vAlign w:val="bottom"/>
+            <w:hideMark/>
+          </w:tcPr>
+          <w:p>
+            <w:r>
+              <w:t>0.92</w:t>
+            </w:r>
+          </w:p>
+        </w:tc>
+        <w:tc>
+          <w:tcPr>
+            <w:tcW w:w="1843" w:type="dxa"/>
+            <w:tcBorders>
+              <w:top w:val="single" w:sz="6" w:space="0" w:color="auto"/>
+              <w:left w:val="single" w:sz="6" w:space="0" w:color="auto"/>
+              <w:bottom w:val="single" w:sz="6" w:space="0" w:color="auto"/>
+              <w:right w:val="single" w:sz="6" w:space="0" w:color="auto"/>
+            </w:tcBorders>
+            <w:shd w:val="clear" w:color="auto" w:fill="C1F0C7" w:themeFill="accent3" w:themeFillTint="33"/>
+            <w:tcMar>
+              <w:top w:w="137" w:type="dxa"/>
+              <w:left w:w="15" w:type="dxa"/>
+              <w:bottom w:w="137" w:type="dxa"/>
+              <w:right w:w="15" w:type="dxa"/>
+            </w:tcMar>
+            <w:vAlign w:val="bottom"/>
+            <w:hideMark/>
+          </w:tcPr>
+          <w:p>
+            <w:r>
+              <w:t>0.95</w:t>
+            </w:r>
+          </w:p>
+        </w:tc>
+        <w:tc>
+          <w:tcPr>
+            <w:tcW w:w="1701" w:type="dxa"/>
+            <w:tcBorders>
+              <w:top w:val="single" w:sz="6" w:space="0" w:color="auto"/>
+              <w:left w:val="single" w:sz="6" w:space="0" w:color="auto"/>
+              <w:bottom w:val="single" w:sz="6" w:space="0" w:color="auto"/>
+              <w:right w:val="single" w:sz="6" w:space="0" w:color="auto"/>
+            </w:tcBorders>
+            <w:shd w:val="clear" w:color="auto" w:fill="C1F0C7" w:themeFill="accent3" w:themeFillTint="33"/>
+            <w:tcMar>
+              <w:top w:w="137" w:type="dxa"/>
+              <w:left w:w="15" w:type="dxa"/>
+              <w:bottom w:w="137" w:type="dxa"/>
+              <w:right w:w="15" w:type="dxa"/>
+            </w:tcMar>
+            <w:vAlign w:val="bottom"/>
+            <w:hideMark/>
+          </w:tcPr>
+          <w:p>
+            <w:r>
+              <w:t>0.93</w:t>
+            </w:r>
+          </w:p>
+        </w:tc>
+        <w:tc>
+          <w:tcPr>
+            <w:tcW w:w="1559" w:type="dxa"/>
+            <w:tcBorders>
+              <w:top w:val="single" w:sz="6" w:space="0" w:color="auto"/>
+              <w:left w:val="single" w:sz="6" w:space="0" w:color="auto"/>
+              <w:bottom w:val="single" w:sz="6" w:space="0" w:color="auto"/>
+              <w:right w:val="single" w:sz="6" w:space="0" w:color="auto"/>
+            </w:tcBorders>
+            <w:shd w:val="clear" w:color="auto" w:fill="C1F0C7" w:themeFill="accent3" w:themeFillTint="33"/>
+            <w:tcMar>
+              <w:top w:w="137" w:type="dxa"/>
+              <w:left w:w="15" w:type="dxa"/>
+              <w:bottom w:w="137" w:type="dxa"/>
+              <w:right w:w="15" w:type="dxa"/>
+            </w:tcMar>
+            <w:vAlign w:val="bottom"/>
+            <w:hideMark/>
+          </w:tcPr>
+          <w:p>
+            <w:r>
+              <w:t>37</w:t>
+            </w:r>
+          </w:p>
+        </w:tc>
+      </w:tr>
+      <w:tr>
+        <w:tc>
+          <w:tcPr>
+            <w:tcW w:w="2260" w:type="dxa"/>
+            <w:tcBorders>
+              <w:top w:val="single" w:sz="6" w:space="0" w:color="auto"/>
+              <w:left w:val="single" w:sz="6" w:space="0" w:color="auto"/>
+              <w:bottom w:val="single" w:sz="6" w:space="0" w:color="auto"/>
+              <w:right w:val="single" w:sz="6" w:space="0" w:color="auto"/>
+            </w:tcBorders>
+            <w:shd w:val="clear" w:color="auto" w:fill="FAE2D5" w:themeFill="accent2" w:themeFillTint="33"/>
+            <w:tcMar>
+              <w:top w:w="137" w:type="dxa"/>
+              <w:left w:w="15" w:type="dxa"/>
+              <w:bottom w:w="137" w:type="dxa"/>
+              <w:right w:w="15" w:type="dxa"/>
+            </w:tcMar>
+            <w:vAlign w:val="bottom"/>
+            <w:hideMark/>
+          </w:tcPr>
+          <w:p>
+            <w:proofErr w:type="spellStart"/>
+            <w:r>
+              <w:t>viral_disease</w:t>
+            </w:r>
+            <w:proofErr w:type="spellEnd"/>
+          </w:p>
+        </w:tc>
+        <w:tc>
+          <w:tcPr>
+            <w:tcW w:w="1843" w:type="dxa"/>
+            <w:tcBorders>
+              <w:top w:val="single" w:sz="6" w:space="0" w:color="auto"/>
+              <w:left w:val="single" w:sz="6" w:space="0" w:color="auto"/>
+              <w:bottom w:val="single" w:sz="6" w:space="0" w:color="auto"/>
+              <w:right w:val="single" w:sz="6" w:space="0" w:color="auto"/>
+            </w:tcBorders>
+            <w:shd w:val="clear" w:color="auto" w:fill="FAE2D5" w:themeFill="accent2" w:themeFillTint="33"/>
+            <w:tcMar>
+              <w:top w:w="137" w:type="dxa"/>
+              <w:left w:w="15" w:type="dxa"/>
+              <w:bottom w:w="137" w:type="dxa"/>
+              <w:right w:w="15" w:type="dxa"/>
+            </w:tcMar>
+            <w:vAlign w:val="bottom"/>
+            <w:hideMark/>
+          </w:tcPr>
+          <w:p>
+            <w:r>
+              <w:t>0.64</w:t>
+            </w:r>
+          </w:p>
+        </w:tc>
+        <w:tc>
+          <w:tcPr>
+            <w:tcW w:w="1843" w:type="dxa"/>
+            <w:tcBorders>
+              <w:top w:val="single" w:sz="6" w:space="0" w:color="auto"/>
+              <w:left w:val="single" w:sz="6" w:space="0" w:color="auto"/>
+              <w:bottom w:val="single" w:sz="6" w:space="0" w:color="auto"/>
+              <w:right w:val="single" w:sz="6" w:space="0" w:color="auto"/>
+            </w:tcBorders>
+            <w:shd w:val="clear" w:color="auto" w:fill="FAE2D5" w:themeFill="accent2" w:themeFillTint="33"/>
+            <w:tcMar>
+              <w:top w:w="137" w:type="dxa"/>
+              <w:left w:w="15" w:type="dxa"/>
+              <w:bottom w:w="137" w:type="dxa"/>
+              <w:right w:w="15" w:type="dxa"/>
+            </w:tcMar>
+            <w:vAlign w:val="bottom"/>
+            <w:hideMark/>
+          </w:tcPr>
+          <w:p>
+            <w:r>
+              <w:t>0.70</w:t>
+            </w:r>
+          </w:p>
+        </w:tc>
+        <w:tc>
+          <w:tcPr>
+            <w:tcW w:w="1701" w:type="dxa"/>
+            <w:tcBorders>
+              <w:top w:val="single" w:sz="6" w:space="0" w:color="auto"/>
+              <w:left w:val="single" w:sz="6" w:space="0" w:color="auto"/>
+              <w:bottom w:val="single" w:sz="6" w:space="0" w:color="auto"/>
+              <w:right w:val="single" w:sz="6" w:space="0" w:color="auto"/>
+            </w:tcBorders>
+            <w:shd w:val="clear" w:color="auto" w:fill="FAE2D5" w:themeFill="accent2" w:themeFillTint="33"/>
+            <w:tcMar>
+              <w:top w:w="137" w:type="dxa"/>
+              <w:left w:w="15" w:type="dxa"/>
+              <w:bottom w:w="137" w:type="dxa"/>
+              <w:right w:w="15" w:type="dxa"/>
+            </w:tcMar>
+            <w:vAlign w:val="bottom"/>
+            <w:hideMark/>
+          </w:tcPr>
+          <w:p>
+            <w:r>
+              <w:t>0.67</w:t>
+            </w:r>
+          </w:p>
+        </w:tc>
+        <w:tc>
+          <w:tcPr>
+            <w:tcW w:w="1559" w:type="dxa"/>
+            <w:tcBorders>
+              <w:top w:val="single" w:sz="6" w:space="0" w:color="auto"/>
+              <w:left w:val="single" w:sz="6" w:space="0" w:color="auto"/>
+              <w:bottom w:val="single" w:sz="6" w:space="0" w:color="auto"/>
+              <w:right w:val="single" w:sz="6" w:space="0" w:color="auto"/>
+            </w:tcBorders>
+            <w:shd w:val="clear" w:color="auto" w:fill="FAE2D5" w:themeFill="accent2" w:themeFillTint="33"/>
+            <w:tcMar>
+              <w:top w:w="137" w:type="dxa"/>
+              <w:left w:w="15" w:type="dxa"/>
+              <w:bottom w:w="137" w:type="dxa"/>
+              <w:right w:w="15" w:type="dxa"/>
+            </w:tcMar>
+            <w:vAlign w:val="bottom"/>
+            <w:hideMark/>
+          </w:tcPr>
+          <w:p>
+            <w:r>
+              <w:t>10</w:t>
+            </w:r>
+          </w:p>
+        </w:tc>
+      </w:tr>
+      <w:tr>
+        <w:tc>
+          <w:tcPr>
+            <w:tcW w:w="2260" w:type="dxa"/>
+            <w:tcBorders>
+              <w:top w:val="single" w:sz="6" w:space="0" w:color="auto"/>
+              <w:left w:val="single" w:sz="6" w:space="0" w:color="auto"/>
+              <w:bottom w:val="single" w:sz="6" w:space="0" w:color="auto"/>
+              <w:right w:val="single" w:sz="6" w:space="0" w:color="auto"/>
+            </w:tcBorders>
+            <w:shd w:val="clear" w:color="auto" w:fill="C1F0C7" w:themeFill="accent3" w:themeFillTint="33"/>
+            <w:tcMar>
+              <w:top w:w="137" w:type="dxa"/>
+              <w:left w:w="15" w:type="dxa"/>
+              <w:bottom w:w="137" w:type="dxa"/>
+              <w:right w:w="15" w:type="dxa"/>
+            </w:tcMar>
+            <w:vAlign w:val="bottom"/>
+            <w:hideMark/>
+          </w:tcPr>
+          <w:p>
+            <w:proofErr w:type="spellStart"/>
+            <w:r>
+              <w:t>yellow_rust</w:t>
+            </w:r>
+            <w:proofErr w:type="spellEnd"/>
+          </w:p>
+        </w:tc>
+        <w:tc>
+          <w:tcPr>
+            <w:tcW w:w="1843" w:type="dxa"/>
+            <w:tcBorders>
+              <w:top w:val="single" w:sz="6" w:space="0" w:color="auto"/>
+              <w:left w:val="single" w:sz="6" w:space="0" w:color="auto"/>
+              <w:bottom w:val="single" w:sz="6" w:space="0" w:color="auto"/>
+              <w:right w:val="single" w:sz="6" w:space="0" w:color="auto"/>
+            </w:tcBorders>
+            <w:shd w:val="clear" w:color="auto" w:fill="C1F0C7" w:themeFill="accent3" w:themeFillTint="33"/>
+            <w:tcMar>
+              <w:top w:w="137" w:type="dxa"/>
+              <w:left w:w="15" w:type="dxa"/>
+              <w:bottom w:w="137" w:type="dxa"/>
+              <w:right w:w="15" w:type="dxa"/>
+            </w:tcMar>
+            <w:vAlign w:val="bottom"/>
+            <w:hideMark/>
+          </w:tcPr>
+          <w:p>
+            <w:r>
+              <w:t>0.93</w:t>
+            </w:r>
+          </w:p>
+        </w:tc>
+        <w:tc>
+          <w:tcPr>
+            <w:tcW w:w="1843" w:type="dxa"/>
+            <w:tcBorders>
+              <w:top w:val="single" w:sz="6" w:space="0" w:color="auto"/>
+              <w:left w:val="single" w:sz="6" w:space="0" w:color="auto"/>
+              <w:bottom w:val="single" w:sz="6" w:space="0" w:color="auto"/>
+              <w:right w:val="single" w:sz="6" w:space="0" w:color="auto"/>
+            </w:tcBorders>
+            <w:shd w:val="clear" w:color="auto" w:fill="C1F0C7" w:themeFill="accent3" w:themeFillTint="33"/>
+            <w:tcMar>
+              <w:top w:w="137" w:type="dxa"/>
+              <w:left w:w="15" w:type="dxa"/>
+              <w:bottom w:w="137" w:type="dxa"/>
+              <w:right w:w="15" w:type="dxa"/>
+            </w:tcMar>
+            <w:vAlign w:val="bottom"/>
+            <w:hideMark/>
+          </w:tcPr>
+          <w:p>
+            <w:r>
+              <w:t>0.93</w:t>
+            </w:r>
+          </w:p>
+        </w:tc>
+        <w:tc>
+          <w:tcPr>
+            <w:tcW w:w="1701" w:type="dxa"/>
+            <w:tcBorders>
+              <w:top w:val="single" w:sz="6" w:space="0" w:color="auto"/>
+              <w:left w:val="single" w:sz="6" w:space="0" w:color="auto"/>
+              <w:bottom w:val="single" w:sz="6" w:space="0" w:color="auto"/>
+              <w:right w:val="single" w:sz="6" w:space="0" w:color="auto"/>
+            </w:tcBorders>
+            <w:shd w:val="clear" w:color="auto" w:fill="C1F0C7" w:themeFill="accent3" w:themeFillTint="33"/>
+            <w:tcMar>
+              <w:top w:w="137" w:type="dxa"/>
+              <w:left w:w="15" w:type="dxa"/>
+              <w:bottom w:w="137" w:type="dxa"/>
+              <w:right w:w="15" w:type="dxa"/>
+            </w:tcMar>
+            <w:vAlign w:val="bottom"/>
+            <w:hideMark/>
+          </w:tcPr>
+          <w:p>
+            <w:r>
+              <w:t>0.93</w:t>
+            </w:r>
+          </w:p>
+        </w:tc>
+        <w:tc>
+          <w:tcPr>
+            <w:tcW w:w="1559" w:type="dxa"/>
+            <w:tcBorders>
+              <w:top w:val="single" w:sz="6" w:space="0" w:color="auto"/>
+              <w:left w:val="single" w:sz="6" w:space="0" w:color="auto"/>
+              <w:bottom w:val="single" w:sz="6" w:space="0" w:color="auto"/>
+              <w:right w:val="single" w:sz="6" w:space="0" w:color="auto"/>
+            </w:tcBorders>
+            <w:shd w:val="clear" w:color="auto" w:fill="C1F0C7" w:themeFill="accent3" w:themeFillTint="33"/>
+            <w:tcMar>
+              <w:top w:w="137" w:type="dxa"/>
+              <w:left w:w="15" w:type="dxa"/>
+              <w:bottom w:w="137" w:type="dxa"/>
+              <w:right w:w="15" w:type="dxa"/>
+            </w:tcMar>
+            <w:vAlign w:val="bottom"/>
+            <w:hideMark/>
+          </w:tcPr>
+          <w:p>
+            <w:r>
+              <w:t>15</w:t>
+            </w:r>
+          </w:p>
+        </w:tc>
+      </w:tr>
+      <w:tr>
+        <w:tc>
+          <w:tcPr>
+            <w:tcW w:w="2260" w:type="dxa"/>
+            <w:tcBorders>
+              <w:top w:val="single" w:sz="6" w:space="0" w:color="auto"/>
+              <w:left w:val="single" w:sz="6" w:space="0" w:color="auto"/>
+              <w:bottom w:val="single" w:sz="6" w:space="0" w:color="auto"/>
+              <w:right w:val="single" w:sz="6" w:space="0" w:color="auto"/>
+            </w:tcBorders>
+            <w:tcMar>
+              <w:top w:w="137" w:type="dxa"/>
+              <w:left w:w="15" w:type="dxa"/>
+              <w:bottom w:w="137" w:type="dxa"/>
+              <w:right w:w="15" w:type="dxa"/>
+            </w:tcMar>
+            <w:vAlign w:val="bottom"/>
+            <w:hideMark/>
+          </w:tcPr>
+          <w:p>
+            <w:pPr>
+              <w:rPr>
+                <w:b/>
+                <w:bCs/>
+              </w:rPr>
+            </w:pPr>
+            <w:r>
+              <w:rPr>
+                <w:b/>
+                <w:bCs/>
+              </w:rPr>
+              <w:t>Accuracy</w:t>
+            </w:r>
           </w:p>
         </w:tc>
         <w:tc>
@@ -3164,9 +4956,12 @@
             <w:hideMark/>
           </w:tcPr>
           <w:p>
-            <w:r>
-              <w:t>0.98</w:t>
-            </w:r>
+            <w:pPr>
+              <w:rPr>
+                <w:b/>
+                <w:bCs/>
+              </w:rPr>
+            </w:pPr>
           </w:p>
         </w:tc>
         <w:tc>
@@ -3188,9 +4983,12 @@
             <w:hideMark/>
           </w:tcPr>
           <w:p>
-            <w:r>
-              <w:t>0.95</w:t>
-            </w:r>
+            <w:pPr>
+              <w:rPr>
+                <w:b/>
+                <w:bCs/>
+              </w:rPr>
+            </w:pPr>
           </w:p>
         </w:tc>
         <w:tc>
@@ -3212,8 +5010,18 @@
             <w:hideMark/>
           </w:tcPr>
           <w:p>
-            <w:r>
-              <w:t>0.97</w:t>
+            <w:pPr>
+              <w:rPr>
+                <w:b/>
+                <w:bCs/>
+              </w:rPr>
+            </w:pPr>
+            <w:r>
+              <w:rPr>
+                <w:b/>
+                <w:bCs/>
+              </w:rPr>
+              <w:t>0.92</w:t>
             </w:r>
           </w:p>
         </w:tc>
@@ -3236,8 +5044,18 @@
             <w:hideMark/>
           </w:tcPr>
           <w:p>
-            <w:r>
-              <w:t>60</w:t>
+            <w:pPr>
+              <w:rPr>
+                <w:b/>
+                <w:bCs/>
+              </w:rPr>
+            </w:pPr>
+            <w:r>
+              <w:rPr>
+                <w:b/>
+                <w:bCs/>
+              </w:rPr>
+              <w:t>325</w:t>
             </w:r>
           </w:p>
         </w:tc>
@@ -3262,9 +5080,26 @@
             <w:hideMark/>
           </w:tcPr>
           <w:p>
+            <w:pPr>
+              <w:rPr>
+                <w:b/>
+                <w:bCs/>
+              </w:rPr>
+            </w:pPr>
+            <w:r>
+              <w:rPr>
+                <w:b/>
+                <w:bCs/>
+              </w:rPr>
+              <w:t xml:space="preserve">Macro </w:t>
+            </w:r>
             <w:proofErr w:type="spellStart"/>
             <w:r>
-              <w:t>black_rust</w:t>
+              <w:rPr>
+                <w:b/>
+                <w:bCs/>
+              </w:rPr>
+              <w:t>Avg</w:t>
             </w:r>
             <w:proofErr w:type="spellEnd"/>
           </w:p>
@@ -3288,8 +5123,18 @@
             <w:hideMark/>
           </w:tcPr>
           <w:p>
-            <w:r>
-              <w:t>0.96</w:t>
+            <w:pPr>
+              <w:rPr>
+                <w:b/>
+                <w:bCs/>
+              </w:rPr>
+            </w:pPr>
+            <w:r>
+              <w:rPr>
+                <w:b/>
+                <w:bCs/>
+              </w:rPr>
+              <w:t>0.89</w:t>
             </w:r>
           </w:p>
         </w:tc>
@@ -3312,8 +5157,18 @@
             <w:hideMark/>
           </w:tcPr>
           <w:p>
-            <w:r>
-              <w:t>0.96</w:t>
+            <w:pPr>
+              <w:rPr>
+                <w:b/>
+                <w:bCs/>
+              </w:rPr>
+            </w:pPr>
+            <w:r>
+              <w:rPr>
+                <w:b/>
+                <w:bCs/>
+              </w:rPr>
+              <w:t>0.89</w:t>
             </w:r>
           </w:p>
         </w:tc>
@@ -3336,8 +5191,18 @@
             <w:hideMark/>
           </w:tcPr>
           <w:p>
-            <w:r>
-              <w:t>0.96</w:t>
+            <w:pPr>
+              <w:rPr>
+                <w:b/>
+                <w:bCs/>
+              </w:rPr>
+            </w:pPr>
+            <w:r>
+              <w:rPr>
+                <w:b/>
+                <w:bCs/>
+              </w:rPr>
+              <w:t>0.88</w:t>
             </w:r>
           </w:p>
         </w:tc>
@@ -3360,8 +5225,18 @@
             <w:hideMark/>
           </w:tcPr>
           <w:p>
-            <w:r>
-              <w:t>23</w:t>
+            <w:pPr>
+              <w:rPr>
+                <w:b/>
+                <w:bCs/>
+              </w:rPr>
+            </w:pPr>
+            <w:r>
+              <w:rPr>
+                <w:b/>
+                <w:bCs/>
+              </w:rPr>
+              <w:t>325</w:t>
             </w:r>
           </w:p>
         </w:tc>
@@ -3386,9 +5261,26 @@
             <w:hideMark/>
           </w:tcPr>
           <w:p>
+            <w:pPr>
+              <w:rPr>
+                <w:b/>
+                <w:bCs/>
+              </w:rPr>
+            </w:pPr>
+            <w:r>
+              <w:rPr>
+                <w:b/>
+                <w:bCs/>
+              </w:rPr>
+              <w:t xml:space="preserve">Weighted </w:t>
+            </w:r>
             <w:proofErr w:type="spellStart"/>
             <w:r>
-              <w:t>brown_rust</w:t>
+              <w:rPr>
+                <w:b/>
+                <w:bCs/>
+              </w:rPr>
+              <w:t>Avg</w:t>
             </w:r>
             <w:proofErr w:type="spellEnd"/>
           </w:p>
@@ -3412,8 +5304,18 @@
             <w:hideMark/>
           </w:tcPr>
           <w:p>
-            <w:r>
-              <w:t>0.86</w:t>
+            <w:pPr>
+              <w:rPr>
+                <w:b/>
+                <w:bCs/>
+              </w:rPr>
+            </w:pPr>
+            <w:r>
+              <w:rPr>
+                <w:b/>
+                <w:bCs/>
+              </w:rPr>
+              <w:t>0.92</w:t>
             </w:r>
           </w:p>
         </w:tc>
@@ -3436,7 +5338,17 @@
             <w:hideMark/>
           </w:tcPr>
           <w:p>
-            <w:r>
+            <w:pPr>
+              <w:rPr>
+                <w:b/>
+                <w:bCs/>
+              </w:rPr>
+            </w:pPr>
+            <w:r>
+              <w:rPr>
+                <w:b/>
+                <w:bCs/>
+              </w:rPr>
               <w:t>0.92</w:t>
             </w:r>
           </w:p>
@@ -3460,8 +5372,18 @@
             <w:hideMark/>
           </w:tcPr>
           <w:p>
-            <w:r>
-              <w:t>0.89</w:t>
+            <w:pPr>
+              <w:rPr>
+                <w:b/>
+                <w:bCs/>
+              </w:rPr>
+            </w:pPr>
+            <w:r>
+              <w:rPr>
+                <w:b/>
+                <w:bCs/>
+              </w:rPr>
+              <w:t>0.92</w:t>
             </w:r>
           </w:p>
         </w:tc>
@@ -3484,1384 +5406,6 @@
             <w:hideMark/>
           </w:tcPr>
           <w:p>
-            <w:r>
-              <w:t>13</w:t>
-            </w:r>
-          </w:p>
-        </w:tc>
-      </w:tr>
-      <w:tr>
-        <w:tc>
-          <w:tcPr>
-            <w:tcW w:w="2260" w:type="dxa"/>
-            <w:tcBorders>
-              <w:top w:val="single" w:sz="6" w:space="0" w:color="auto"/>
-              <w:left w:val="single" w:sz="6" w:space="0" w:color="auto"/>
-              <w:bottom w:val="single" w:sz="6" w:space="0" w:color="auto"/>
-              <w:right w:val="single" w:sz="6" w:space="0" w:color="auto"/>
-            </w:tcBorders>
-            <w:tcMar>
-              <w:top w:w="137" w:type="dxa"/>
-              <w:left w:w="15" w:type="dxa"/>
-              <w:bottom w:w="137" w:type="dxa"/>
-              <w:right w:w="15" w:type="dxa"/>
-            </w:tcMar>
-            <w:vAlign w:val="bottom"/>
-            <w:hideMark/>
-          </w:tcPr>
-          <w:p>
-            <w:proofErr w:type="spellStart"/>
-            <w:r>
-              <w:t>common_rust</w:t>
-            </w:r>
-            <w:proofErr w:type="spellEnd"/>
-          </w:p>
-        </w:tc>
-        <w:tc>
-          <w:tcPr>
-            <w:tcW w:w="1843" w:type="dxa"/>
-            <w:tcBorders>
-              <w:top w:val="single" w:sz="6" w:space="0" w:color="auto"/>
-              <w:left w:val="single" w:sz="6" w:space="0" w:color="auto"/>
-              <w:bottom w:val="single" w:sz="6" w:space="0" w:color="auto"/>
-              <w:right w:val="single" w:sz="6" w:space="0" w:color="auto"/>
-            </w:tcBorders>
-            <w:tcMar>
-              <w:top w:w="137" w:type="dxa"/>
-              <w:left w:w="15" w:type="dxa"/>
-              <w:bottom w:w="137" w:type="dxa"/>
-              <w:right w:w="15" w:type="dxa"/>
-            </w:tcMar>
-            <w:vAlign w:val="bottom"/>
-            <w:hideMark/>
-          </w:tcPr>
-          <w:p>
-            <w:r>
-              <w:t>0.91</w:t>
-            </w:r>
-          </w:p>
-        </w:tc>
-        <w:tc>
-          <w:tcPr>
-            <w:tcW w:w="1843" w:type="dxa"/>
-            <w:tcBorders>
-              <w:top w:val="single" w:sz="6" w:space="0" w:color="auto"/>
-              <w:left w:val="single" w:sz="6" w:space="0" w:color="auto"/>
-              <w:bottom w:val="single" w:sz="6" w:space="0" w:color="auto"/>
-              <w:right w:val="single" w:sz="6" w:space="0" w:color="auto"/>
-            </w:tcBorders>
-            <w:tcMar>
-              <w:top w:w="137" w:type="dxa"/>
-              <w:left w:w="15" w:type="dxa"/>
-              <w:bottom w:w="137" w:type="dxa"/>
-              <w:right w:w="15" w:type="dxa"/>
-            </w:tcMar>
-            <w:vAlign w:val="bottom"/>
-            <w:hideMark/>
-          </w:tcPr>
-          <w:p>
-            <w:r>
-              <w:t>0.93</w:t>
-            </w:r>
-          </w:p>
-        </w:tc>
-        <w:tc>
-          <w:tcPr>
-            <w:tcW w:w="1701" w:type="dxa"/>
-            <w:tcBorders>
-              <w:top w:val="single" w:sz="6" w:space="0" w:color="auto"/>
-              <w:left w:val="single" w:sz="6" w:space="0" w:color="auto"/>
-              <w:bottom w:val="single" w:sz="6" w:space="0" w:color="auto"/>
-              <w:right w:val="single" w:sz="6" w:space="0" w:color="auto"/>
-            </w:tcBorders>
-            <w:tcMar>
-              <w:top w:w="137" w:type="dxa"/>
-              <w:left w:w="15" w:type="dxa"/>
-              <w:bottom w:w="137" w:type="dxa"/>
-              <w:right w:w="15" w:type="dxa"/>
-            </w:tcMar>
-            <w:vAlign w:val="bottom"/>
-            <w:hideMark/>
-          </w:tcPr>
-          <w:p>
-            <w:r>
-              <w:t>0.92</w:t>
-            </w:r>
-          </w:p>
-        </w:tc>
-        <w:tc>
-          <w:tcPr>
-            <w:tcW w:w="1559" w:type="dxa"/>
-            <w:tcBorders>
-              <w:top w:val="single" w:sz="6" w:space="0" w:color="auto"/>
-              <w:left w:val="single" w:sz="6" w:space="0" w:color="auto"/>
-              <w:bottom w:val="single" w:sz="6" w:space="0" w:color="auto"/>
-              <w:right w:val="single" w:sz="6" w:space="0" w:color="auto"/>
-            </w:tcBorders>
-            <w:tcMar>
-              <w:top w:w="137" w:type="dxa"/>
-              <w:left w:w="15" w:type="dxa"/>
-              <w:bottom w:w="137" w:type="dxa"/>
-              <w:right w:w="15" w:type="dxa"/>
-            </w:tcMar>
-            <w:vAlign w:val="bottom"/>
-            <w:hideMark/>
-          </w:tcPr>
-          <w:p>
-            <w:r>
-              <w:t>56</w:t>
-            </w:r>
-          </w:p>
-        </w:tc>
-      </w:tr>
-      <w:tr>
-        <w:tc>
-          <w:tcPr>
-            <w:tcW w:w="2260" w:type="dxa"/>
-            <w:tcBorders>
-              <w:top w:val="single" w:sz="6" w:space="0" w:color="auto"/>
-              <w:left w:val="single" w:sz="6" w:space="0" w:color="auto"/>
-              <w:bottom w:val="single" w:sz="6" w:space="0" w:color="auto"/>
-              <w:right w:val="single" w:sz="6" w:space="0" w:color="auto"/>
-            </w:tcBorders>
-            <w:tcMar>
-              <w:top w:w="137" w:type="dxa"/>
-              <w:left w:w="15" w:type="dxa"/>
-              <w:bottom w:w="137" w:type="dxa"/>
-              <w:right w:w="15" w:type="dxa"/>
-            </w:tcMar>
-            <w:vAlign w:val="bottom"/>
-            <w:hideMark/>
-          </w:tcPr>
-          <w:p>
-            <w:proofErr w:type="spellStart"/>
-            <w:r>
-              <w:t>healthy_leaf</w:t>
-            </w:r>
-            <w:proofErr w:type="spellEnd"/>
-          </w:p>
-        </w:tc>
-        <w:tc>
-          <w:tcPr>
-            <w:tcW w:w="1843" w:type="dxa"/>
-            <w:tcBorders>
-              <w:top w:val="single" w:sz="6" w:space="0" w:color="auto"/>
-              <w:left w:val="single" w:sz="6" w:space="0" w:color="auto"/>
-              <w:bottom w:val="single" w:sz="6" w:space="0" w:color="auto"/>
-              <w:right w:val="single" w:sz="6" w:space="0" w:color="auto"/>
-            </w:tcBorders>
-            <w:tcMar>
-              <w:top w:w="137" w:type="dxa"/>
-              <w:left w:w="15" w:type="dxa"/>
-              <w:bottom w:w="137" w:type="dxa"/>
-              <w:right w:w="15" w:type="dxa"/>
-            </w:tcMar>
-            <w:vAlign w:val="bottom"/>
-            <w:hideMark/>
-          </w:tcPr>
-          <w:p>
-            <w:r>
-              <w:t>0.98</w:t>
-            </w:r>
-          </w:p>
-        </w:tc>
-        <w:tc>
-          <w:tcPr>
-            <w:tcW w:w="1843" w:type="dxa"/>
-            <w:tcBorders>
-              <w:top w:val="single" w:sz="6" w:space="0" w:color="auto"/>
-              <w:left w:val="single" w:sz="6" w:space="0" w:color="auto"/>
-              <w:bottom w:val="single" w:sz="6" w:space="0" w:color="auto"/>
-              <w:right w:val="single" w:sz="6" w:space="0" w:color="auto"/>
-            </w:tcBorders>
-            <w:tcMar>
-              <w:top w:w="137" w:type="dxa"/>
-              <w:left w:w="15" w:type="dxa"/>
-              <w:bottom w:w="137" w:type="dxa"/>
-              <w:right w:w="15" w:type="dxa"/>
-            </w:tcMar>
-            <w:vAlign w:val="bottom"/>
-            <w:hideMark/>
-          </w:tcPr>
-          <w:p>
-            <w:r>
-              <w:t>0.96</w:t>
-            </w:r>
-          </w:p>
-        </w:tc>
-        <w:tc>
-          <w:tcPr>
-            <w:tcW w:w="1701" w:type="dxa"/>
-            <w:tcBorders>
-              <w:top w:val="single" w:sz="6" w:space="0" w:color="auto"/>
-              <w:left w:val="single" w:sz="6" w:space="0" w:color="auto"/>
-              <w:bottom w:val="single" w:sz="6" w:space="0" w:color="auto"/>
-              <w:right w:val="single" w:sz="6" w:space="0" w:color="auto"/>
-            </w:tcBorders>
-            <w:tcMar>
-              <w:top w:w="137" w:type="dxa"/>
-              <w:left w:w="15" w:type="dxa"/>
-              <w:bottom w:w="137" w:type="dxa"/>
-              <w:right w:w="15" w:type="dxa"/>
-            </w:tcMar>
-            <w:vAlign w:val="bottom"/>
-            <w:hideMark/>
-          </w:tcPr>
-          <w:p>
-            <w:r>
-              <w:t>0.97</w:t>
-            </w:r>
-          </w:p>
-        </w:tc>
-        <w:tc>
-          <w:tcPr>
-            <w:tcW w:w="1559" w:type="dxa"/>
-            <w:tcBorders>
-              <w:top w:val="single" w:sz="6" w:space="0" w:color="auto"/>
-              <w:left w:val="single" w:sz="6" w:space="0" w:color="auto"/>
-              <w:bottom w:val="single" w:sz="6" w:space="0" w:color="auto"/>
-              <w:right w:val="single" w:sz="6" w:space="0" w:color="auto"/>
-            </w:tcBorders>
-            <w:tcMar>
-              <w:top w:w="137" w:type="dxa"/>
-              <w:left w:w="15" w:type="dxa"/>
-              <w:bottom w:w="137" w:type="dxa"/>
-              <w:right w:w="15" w:type="dxa"/>
-            </w:tcMar>
-            <w:vAlign w:val="bottom"/>
-            <w:hideMark/>
-          </w:tcPr>
-          <w:p>
-            <w:r>
-              <w:t>53</w:t>
-            </w:r>
-          </w:p>
-        </w:tc>
-      </w:tr>
-      <w:tr>
-        <w:tc>
-          <w:tcPr>
-            <w:tcW w:w="2260" w:type="dxa"/>
-            <w:tcBorders>
-              <w:top w:val="single" w:sz="6" w:space="0" w:color="auto"/>
-              <w:left w:val="single" w:sz="6" w:space="0" w:color="auto"/>
-              <w:bottom w:val="single" w:sz="6" w:space="0" w:color="auto"/>
-              <w:right w:val="single" w:sz="6" w:space="0" w:color="auto"/>
-            </w:tcBorders>
-            <w:tcMar>
-              <w:top w:w="137" w:type="dxa"/>
-              <w:left w:w="15" w:type="dxa"/>
-              <w:bottom w:w="137" w:type="dxa"/>
-              <w:right w:w="15" w:type="dxa"/>
-            </w:tcMar>
-            <w:vAlign w:val="bottom"/>
-            <w:hideMark/>
-          </w:tcPr>
-          <w:p>
-            <w:proofErr w:type="spellStart"/>
-            <w:r>
-              <w:t>leaf_blight</w:t>
-            </w:r>
-            <w:proofErr w:type="spellEnd"/>
-          </w:p>
-        </w:tc>
-        <w:tc>
-          <w:tcPr>
-            <w:tcW w:w="1843" w:type="dxa"/>
-            <w:tcBorders>
-              <w:top w:val="single" w:sz="6" w:space="0" w:color="auto"/>
-              <w:left w:val="single" w:sz="6" w:space="0" w:color="auto"/>
-              <w:bottom w:val="single" w:sz="6" w:space="0" w:color="auto"/>
-              <w:right w:val="single" w:sz="6" w:space="0" w:color="auto"/>
-            </w:tcBorders>
-            <w:tcMar>
-              <w:top w:w="137" w:type="dxa"/>
-              <w:left w:w="15" w:type="dxa"/>
-              <w:bottom w:w="137" w:type="dxa"/>
-              <w:right w:w="15" w:type="dxa"/>
-            </w:tcMar>
-            <w:vAlign w:val="bottom"/>
-            <w:hideMark/>
-          </w:tcPr>
-          <w:p>
-            <w:r>
-              <w:t>0.83</w:t>
-            </w:r>
-          </w:p>
-        </w:tc>
-        <w:tc>
-          <w:tcPr>
-            <w:tcW w:w="1843" w:type="dxa"/>
-            <w:tcBorders>
-              <w:top w:val="single" w:sz="6" w:space="0" w:color="auto"/>
-              <w:left w:val="single" w:sz="6" w:space="0" w:color="auto"/>
-              <w:bottom w:val="single" w:sz="6" w:space="0" w:color="auto"/>
-              <w:right w:val="single" w:sz="6" w:space="0" w:color="auto"/>
-            </w:tcBorders>
-            <w:tcMar>
-              <w:top w:w="137" w:type="dxa"/>
-              <w:left w:w="15" w:type="dxa"/>
-              <w:bottom w:w="137" w:type="dxa"/>
-              <w:right w:w="15" w:type="dxa"/>
-            </w:tcMar>
-            <w:vAlign w:val="bottom"/>
-            <w:hideMark/>
-          </w:tcPr>
-          <w:p>
-            <w:r>
-              <w:t>0.97</w:t>
-            </w:r>
-          </w:p>
-        </w:tc>
-        <w:tc>
-          <w:tcPr>
-            <w:tcW w:w="1701" w:type="dxa"/>
-            <w:tcBorders>
-              <w:top w:val="single" w:sz="6" w:space="0" w:color="auto"/>
-              <w:left w:val="single" w:sz="6" w:space="0" w:color="auto"/>
-              <w:bottom w:val="single" w:sz="6" w:space="0" w:color="auto"/>
-              <w:right w:val="single" w:sz="6" w:space="0" w:color="auto"/>
-            </w:tcBorders>
-            <w:tcMar>
-              <w:top w:w="137" w:type="dxa"/>
-              <w:left w:w="15" w:type="dxa"/>
-              <w:bottom w:w="137" w:type="dxa"/>
-              <w:right w:w="15" w:type="dxa"/>
-            </w:tcMar>
-            <w:vAlign w:val="bottom"/>
-            <w:hideMark/>
-          </w:tcPr>
-          <w:p>
-            <w:r>
-              <w:t>0.89</w:t>
-            </w:r>
-          </w:p>
-        </w:tc>
-        <w:tc>
-          <w:tcPr>
-            <w:tcW w:w="1559" w:type="dxa"/>
-            <w:tcBorders>
-              <w:top w:val="single" w:sz="6" w:space="0" w:color="auto"/>
-              <w:left w:val="single" w:sz="6" w:space="0" w:color="auto"/>
-              <w:bottom w:val="single" w:sz="6" w:space="0" w:color="auto"/>
-              <w:right w:val="single" w:sz="6" w:space="0" w:color="auto"/>
-            </w:tcBorders>
-            <w:tcMar>
-              <w:top w:w="137" w:type="dxa"/>
-              <w:left w:w="15" w:type="dxa"/>
-              <w:bottom w:w="137" w:type="dxa"/>
-              <w:right w:w="15" w:type="dxa"/>
-            </w:tcMar>
-            <w:vAlign w:val="bottom"/>
-            <w:hideMark/>
-          </w:tcPr>
-          <w:p>
-            <w:r>
-              <w:t>35</w:t>
-            </w:r>
-          </w:p>
-        </w:tc>
-      </w:tr>
-      <w:tr>
-        <w:tc>
-          <w:tcPr>
-            <w:tcW w:w="2260" w:type="dxa"/>
-            <w:tcBorders>
-              <w:top w:val="single" w:sz="6" w:space="0" w:color="auto"/>
-              <w:left w:val="single" w:sz="6" w:space="0" w:color="auto"/>
-              <w:bottom w:val="single" w:sz="6" w:space="0" w:color="auto"/>
-              <w:right w:val="single" w:sz="6" w:space="0" w:color="auto"/>
-            </w:tcBorders>
-            <w:tcMar>
-              <w:top w:w="137" w:type="dxa"/>
-              <w:left w:w="15" w:type="dxa"/>
-              <w:bottom w:w="137" w:type="dxa"/>
-              <w:right w:w="15" w:type="dxa"/>
-            </w:tcMar>
-            <w:vAlign w:val="bottom"/>
-            <w:hideMark/>
-          </w:tcPr>
-          <w:p>
-            <w:proofErr w:type="spellStart"/>
-            <w:r>
-              <w:t>leaf_scab</w:t>
-            </w:r>
-            <w:proofErr w:type="spellEnd"/>
-          </w:p>
-        </w:tc>
-        <w:tc>
-          <w:tcPr>
-            <w:tcW w:w="1843" w:type="dxa"/>
-            <w:tcBorders>
-              <w:top w:val="single" w:sz="6" w:space="0" w:color="auto"/>
-              <w:left w:val="single" w:sz="6" w:space="0" w:color="auto"/>
-              <w:bottom w:val="single" w:sz="6" w:space="0" w:color="auto"/>
-              <w:right w:val="single" w:sz="6" w:space="0" w:color="auto"/>
-            </w:tcBorders>
-            <w:tcMar>
-              <w:top w:w="137" w:type="dxa"/>
-              <w:left w:w="15" w:type="dxa"/>
-              <w:bottom w:w="137" w:type="dxa"/>
-              <w:right w:w="15" w:type="dxa"/>
-            </w:tcMar>
-            <w:vAlign w:val="bottom"/>
-            <w:hideMark/>
-          </w:tcPr>
-          <w:p>
-            <w:r>
-              <w:t>0.88</w:t>
-            </w:r>
-          </w:p>
-        </w:tc>
-        <w:tc>
-          <w:tcPr>
-            <w:tcW w:w="1843" w:type="dxa"/>
-            <w:tcBorders>
-              <w:top w:val="single" w:sz="6" w:space="0" w:color="auto"/>
-              <w:left w:val="single" w:sz="6" w:space="0" w:color="auto"/>
-              <w:bottom w:val="single" w:sz="6" w:space="0" w:color="auto"/>
-              <w:right w:val="single" w:sz="6" w:space="0" w:color="auto"/>
-            </w:tcBorders>
-            <w:tcMar>
-              <w:top w:w="137" w:type="dxa"/>
-              <w:left w:w="15" w:type="dxa"/>
-              <w:bottom w:w="137" w:type="dxa"/>
-              <w:right w:w="15" w:type="dxa"/>
-            </w:tcMar>
-            <w:vAlign w:val="bottom"/>
-            <w:hideMark/>
-          </w:tcPr>
-          <w:p>
-            <w:r>
-              <w:t>0.61</w:t>
-            </w:r>
-          </w:p>
-        </w:tc>
-        <w:tc>
-          <w:tcPr>
-            <w:tcW w:w="1701" w:type="dxa"/>
-            <w:tcBorders>
-              <w:top w:val="single" w:sz="6" w:space="0" w:color="auto"/>
-              <w:left w:val="single" w:sz="6" w:space="0" w:color="auto"/>
-              <w:bottom w:val="single" w:sz="6" w:space="0" w:color="auto"/>
-              <w:right w:val="single" w:sz="6" w:space="0" w:color="auto"/>
-            </w:tcBorders>
-            <w:tcMar>
-              <w:top w:w="137" w:type="dxa"/>
-              <w:left w:w="15" w:type="dxa"/>
-              <w:bottom w:w="137" w:type="dxa"/>
-              <w:right w:w="15" w:type="dxa"/>
-            </w:tcMar>
-            <w:vAlign w:val="bottom"/>
-            <w:hideMark/>
-          </w:tcPr>
-          <w:p>
-            <w:r>
-              <w:t>0.72</w:t>
-            </w:r>
-          </w:p>
-        </w:tc>
-        <w:tc>
-          <w:tcPr>
-            <w:tcW w:w="1559" w:type="dxa"/>
-            <w:tcBorders>
-              <w:top w:val="single" w:sz="6" w:space="0" w:color="auto"/>
-              <w:left w:val="single" w:sz="6" w:space="0" w:color="auto"/>
-              <w:bottom w:val="single" w:sz="6" w:space="0" w:color="auto"/>
-              <w:right w:val="single" w:sz="6" w:space="0" w:color="auto"/>
-            </w:tcBorders>
-            <w:tcMar>
-              <w:top w:w="137" w:type="dxa"/>
-              <w:left w:w="15" w:type="dxa"/>
-              <w:bottom w:w="137" w:type="dxa"/>
-              <w:right w:w="15" w:type="dxa"/>
-            </w:tcMar>
-            <w:vAlign w:val="bottom"/>
-            <w:hideMark/>
-          </w:tcPr>
-          <w:p>
-            <w:r>
-              <w:t>23</w:t>
-            </w:r>
-          </w:p>
-        </w:tc>
-      </w:tr>
-      <w:tr>
-        <w:tc>
-          <w:tcPr>
-            <w:tcW w:w="2260" w:type="dxa"/>
-            <w:tcBorders>
-              <w:top w:val="single" w:sz="6" w:space="0" w:color="auto"/>
-              <w:left w:val="single" w:sz="6" w:space="0" w:color="auto"/>
-              <w:bottom w:val="single" w:sz="6" w:space="0" w:color="auto"/>
-              <w:right w:val="single" w:sz="6" w:space="0" w:color="auto"/>
-            </w:tcBorders>
-            <w:tcMar>
-              <w:top w:w="137" w:type="dxa"/>
-              <w:left w:w="15" w:type="dxa"/>
-              <w:bottom w:w="137" w:type="dxa"/>
-              <w:right w:w="15" w:type="dxa"/>
-            </w:tcMar>
-            <w:vAlign w:val="bottom"/>
-            <w:hideMark/>
-          </w:tcPr>
-          <w:p>
-            <w:proofErr w:type="spellStart"/>
-            <w:r>
-              <w:t>powdery_mildew_leaf</w:t>
-            </w:r>
-            <w:proofErr w:type="spellEnd"/>
-          </w:p>
-        </w:tc>
-        <w:tc>
-          <w:tcPr>
-            <w:tcW w:w="1843" w:type="dxa"/>
-            <w:tcBorders>
-              <w:top w:val="single" w:sz="6" w:space="0" w:color="auto"/>
-              <w:left w:val="single" w:sz="6" w:space="0" w:color="auto"/>
-              <w:bottom w:val="single" w:sz="6" w:space="0" w:color="auto"/>
-              <w:right w:val="single" w:sz="6" w:space="0" w:color="auto"/>
-            </w:tcBorders>
-            <w:tcMar>
-              <w:top w:w="137" w:type="dxa"/>
-              <w:left w:w="15" w:type="dxa"/>
-              <w:bottom w:w="137" w:type="dxa"/>
-              <w:right w:w="15" w:type="dxa"/>
-            </w:tcMar>
-            <w:vAlign w:val="bottom"/>
-            <w:hideMark/>
-          </w:tcPr>
-          <w:p>
-            <w:r>
-              <w:t>0.92</w:t>
-            </w:r>
-          </w:p>
-        </w:tc>
-        <w:tc>
-          <w:tcPr>
-            <w:tcW w:w="1843" w:type="dxa"/>
-            <w:tcBorders>
-              <w:top w:val="single" w:sz="6" w:space="0" w:color="auto"/>
-              <w:left w:val="single" w:sz="6" w:space="0" w:color="auto"/>
-              <w:bottom w:val="single" w:sz="6" w:space="0" w:color="auto"/>
-              <w:right w:val="single" w:sz="6" w:space="0" w:color="auto"/>
-            </w:tcBorders>
-            <w:tcMar>
-              <w:top w:w="137" w:type="dxa"/>
-              <w:left w:w="15" w:type="dxa"/>
-              <w:bottom w:w="137" w:type="dxa"/>
-              <w:right w:w="15" w:type="dxa"/>
-            </w:tcMar>
-            <w:vAlign w:val="bottom"/>
-            <w:hideMark/>
-          </w:tcPr>
-          <w:p>
-            <w:r>
-              <w:t>0.95</w:t>
-            </w:r>
-          </w:p>
-        </w:tc>
-        <w:tc>
-          <w:tcPr>
-            <w:tcW w:w="1701" w:type="dxa"/>
-            <w:tcBorders>
-              <w:top w:val="single" w:sz="6" w:space="0" w:color="auto"/>
-              <w:left w:val="single" w:sz="6" w:space="0" w:color="auto"/>
-              <w:bottom w:val="single" w:sz="6" w:space="0" w:color="auto"/>
-              <w:right w:val="single" w:sz="6" w:space="0" w:color="auto"/>
-            </w:tcBorders>
-            <w:tcMar>
-              <w:top w:w="137" w:type="dxa"/>
-              <w:left w:w="15" w:type="dxa"/>
-              <w:bottom w:w="137" w:type="dxa"/>
-              <w:right w:w="15" w:type="dxa"/>
-            </w:tcMar>
-            <w:vAlign w:val="bottom"/>
-            <w:hideMark/>
-          </w:tcPr>
-          <w:p>
-            <w:r>
-              <w:t>0.93</w:t>
-            </w:r>
-          </w:p>
-        </w:tc>
-        <w:tc>
-          <w:tcPr>
-            <w:tcW w:w="1559" w:type="dxa"/>
-            <w:tcBorders>
-              <w:top w:val="single" w:sz="6" w:space="0" w:color="auto"/>
-              <w:left w:val="single" w:sz="6" w:space="0" w:color="auto"/>
-              <w:bottom w:val="single" w:sz="6" w:space="0" w:color="auto"/>
-              <w:right w:val="single" w:sz="6" w:space="0" w:color="auto"/>
-            </w:tcBorders>
-            <w:tcMar>
-              <w:top w:w="137" w:type="dxa"/>
-              <w:left w:w="15" w:type="dxa"/>
-              <w:bottom w:w="137" w:type="dxa"/>
-              <w:right w:w="15" w:type="dxa"/>
-            </w:tcMar>
-            <w:vAlign w:val="bottom"/>
-            <w:hideMark/>
-          </w:tcPr>
-          <w:p>
-            <w:r>
-              <w:t>37</w:t>
-            </w:r>
-          </w:p>
-        </w:tc>
-      </w:tr>
-      <w:tr>
-        <w:tc>
-          <w:tcPr>
-            <w:tcW w:w="2260" w:type="dxa"/>
-            <w:tcBorders>
-              <w:top w:val="single" w:sz="6" w:space="0" w:color="auto"/>
-              <w:left w:val="single" w:sz="6" w:space="0" w:color="auto"/>
-              <w:bottom w:val="single" w:sz="6" w:space="0" w:color="auto"/>
-              <w:right w:val="single" w:sz="6" w:space="0" w:color="auto"/>
-            </w:tcBorders>
-            <w:tcMar>
-              <w:top w:w="137" w:type="dxa"/>
-              <w:left w:w="15" w:type="dxa"/>
-              <w:bottom w:w="137" w:type="dxa"/>
-              <w:right w:w="15" w:type="dxa"/>
-            </w:tcMar>
-            <w:vAlign w:val="bottom"/>
-            <w:hideMark/>
-          </w:tcPr>
-          <w:p>
-            <w:proofErr w:type="spellStart"/>
-            <w:r>
-              <w:t>viral_disease</w:t>
-            </w:r>
-            <w:proofErr w:type="spellEnd"/>
-          </w:p>
-        </w:tc>
-        <w:tc>
-          <w:tcPr>
-            <w:tcW w:w="1843" w:type="dxa"/>
-            <w:tcBorders>
-              <w:top w:val="single" w:sz="6" w:space="0" w:color="auto"/>
-              <w:left w:val="single" w:sz="6" w:space="0" w:color="auto"/>
-              <w:bottom w:val="single" w:sz="6" w:space="0" w:color="auto"/>
-              <w:right w:val="single" w:sz="6" w:space="0" w:color="auto"/>
-            </w:tcBorders>
-            <w:tcMar>
-              <w:top w:w="137" w:type="dxa"/>
-              <w:left w:w="15" w:type="dxa"/>
-              <w:bottom w:w="137" w:type="dxa"/>
-              <w:right w:w="15" w:type="dxa"/>
-            </w:tcMar>
-            <w:vAlign w:val="bottom"/>
-            <w:hideMark/>
-          </w:tcPr>
-          <w:p>
-            <w:r>
-              <w:t>0.64</w:t>
-            </w:r>
-          </w:p>
-        </w:tc>
-        <w:tc>
-          <w:tcPr>
-            <w:tcW w:w="1843" w:type="dxa"/>
-            <w:tcBorders>
-              <w:top w:val="single" w:sz="6" w:space="0" w:color="auto"/>
-              <w:left w:val="single" w:sz="6" w:space="0" w:color="auto"/>
-              <w:bottom w:val="single" w:sz="6" w:space="0" w:color="auto"/>
-              <w:right w:val="single" w:sz="6" w:space="0" w:color="auto"/>
-            </w:tcBorders>
-            <w:tcMar>
-              <w:top w:w="137" w:type="dxa"/>
-              <w:left w:w="15" w:type="dxa"/>
-              <w:bottom w:w="137" w:type="dxa"/>
-              <w:right w:w="15" w:type="dxa"/>
-            </w:tcMar>
-            <w:vAlign w:val="bottom"/>
-            <w:hideMark/>
-          </w:tcPr>
-          <w:p>
-            <w:r>
-              <w:t>0.70</w:t>
-            </w:r>
-          </w:p>
-        </w:tc>
-        <w:tc>
-          <w:tcPr>
-            <w:tcW w:w="1701" w:type="dxa"/>
-            <w:tcBorders>
-              <w:top w:val="single" w:sz="6" w:space="0" w:color="auto"/>
-              <w:left w:val="single" w:sz="6" w:space="0" w:color="auto"/>
-              <w:bottom w:val="single" w:sz="6" w:space="0" w:color="auto"/>
-              <w:right w:val="single" w:sz="6" w:space="0" w:color="auto"/>
-            </w:tcBorders>
-            <w:tcMar>
-              <w:top w:w="137" w:type="dxa"/>
-              <w:left w:w="15" w:type="dxa"/>
-              <w:bottom w:w="137" w:type="dxa"/>
-              <w:right w:w="15" w:type="dxa"/>
-            </w:tcMar>
-            <w:vAlign w:val="bottom"/>
-            <w:hideMark/>
-          </w:tcPr>
-          <w:p>
-            <w:r>
-              <w:t>0.67</w:t>
-            </w:r>
-          </w:p>
-        </w:tc>
-        <w:tc>
-          <w:tcPr>
-            <w:tcW w:w="1559" w:type="dxa"/>
-            <w:tcBorders>
-              <w:top w:val="single" w:sz="6" w:space="0" w:color="auto"/>
-              <w:left w:val="single" w:sz="6" w:space="0" w:color="auto"/>
-              <w:bottom w:val="single" w:sz="6" w:space="0" w:color="auto"/>
-              <w:right w:val="single" w:sz="6" w:space="0" w:color="auto"/>
-            </w:tcBorders>
-            <w:tcMar>
-              <w:top w:w="137" w:type="dxa"/>
-              <w:left w:w="15" w:type="dxa"/>
-              <w:bottom w:w="137" w:type="dxa"/>
-              <w:right w:w="15" w:type="dxa"/>
-            </w:tcMar>
-            <w:vAlign w:val="bottom"/>
-            <w:hideMark/>
-          </w:tcPr>
-          <w:p>
-            <w:r>
-              <w:t>10</w:t>
-            </w:r>
-          </w:p>
-        </w:tc>
-      </w:tr>
-      <w:tr>
-        <w:tc>
-          <w:tcPr>
-            <w:tcW w:w="2260" w:type="dxa"/>
-            <w:tcBorders>
-              <w:top w:val="single" w:sz="6" w:space="0" w:color="auto"/>
-              <w:left w:val="single" w:sz="6" w:space="0" w:color="auto"/>
-              <w:bottom w:val="single" w:sz="6" w:space="0" w:color="auto"/>
-              <w:right w:val="single" w:sz="6" w:space="0" w:color="auto"/>
-            </w:tcBorders>
-            <w:tcMar>
-              <w:top w:w="137" w:type="dxa"/>
-              <w:left w:w="15" w:type="dxa"/>
-              <w:bottom w:w="137" w:type="dxa"/>
-              <w:right w:w="15" w:type="dxa"/>
-            </w:tcMar>
-            <w:vAlign w:val="bottom"/>
-            <w:hideMark/>
-          </w:tcPr>
-          <w:p>
-            <w:proofErr w:type="spellStart"/>
-            <w:r>
-              <w:t>yellow_rust</w:t>
-            </w:r>
-            <w:proofErr w:type="spellEnd"/>
-          </w:p>
-        </w:tc>
-        <w:tc>
-          <w:tcPr>
-            <w:tcW w:w="1843" w:type="dxa"/>
-            <w:tcBorders>
-              <w:top w:val="single" w:sz="6" w:space="0" w:color="auto"/>
-              <w:left w:val="single" w:sz="6" w:space="0" w:color="auto"/>
-              <w:bottom w:val="single" w:sz="6" w:space="0" w:color="auto"/>
-              <w:right w:val="single" w:sz="6" w:space="0" w:color="auto"/>
-            </w:tcBorders>
-            <w:tcMar>
-              <w:top w:w="137" w:type="dxa"/>
-              <w:left w:w="15" w:type="dxa"/>
-              <w:bottom w:w="137" w:type="dxa"/>
-              <w:right w:w="15" w:type="dxa"/>
-            </w:tcMar>
-            <w:vAlign w:val="bottom"/>
-            <w:hideMark/>
-          </w:tcPr>
-          <w:p>
-            <w:r>
-              <w:t>0.93</w:t>
-            </w:r>
-          </w:p>
-        </w:tc>
-        <w:tc>
-          <w:tcPr>
-            <w:tcW w:w="1843" w:type="dxa"/>
-            <w:tcBorders>
-              <w:top w:val="single" w:sz="6" w:space="0" w:color="auto"/>
-              <w:left w:val="single" w:sz="6" w:space="0" w:color="auto"/>
-              <w:bottom w:val="single" w:sz="6" w:space="0" w:color="auto"/>
-              <w:right w:val="single" w:sz="6" w:space="0" w:color="auto"/>
-            </w:tcBorders>
-            <w:tcMar>
-              <w:top w:w="137" w:type="dxa"/>
-              <w:left w:w="15" w:type="dxa"/>
-              <w:bottom w:w="137" w:type="dxa"/>
-              <w:right w:w="15" w:type="dxa"/>
-            </w:tcMar>
-            <w:vAlign w:val="bottom"/>
-            <w:hideMark/>
-          </w:tcPr>
-          <w:p>
-            <w:r>
-              <w:t>0.93</w:t>
-            </w:r>
-          </w:p>
-        </w:tc>
-        <w:tc>
-          <w:tcPr>
-            <w:tcW w:w="1701" w:type="dxa"/>
-            <w:tcBorders>
-              <w:top w:val="single" w:sz="6" w:space="0" w:color="auto"/>
-              <w:left w:val="single" w:sz="6" w:space="0" w:color="auto"/>
-              <w:bottom w:val="single" w:sz="6" w:space="0" w:color="auto"/>
-              <w:right w:val="single" w:sz="6" w:space="0" w:color="auto"/>
-            </w:tcBorders>
-            <w:tcMar>
-              <w:top w:w="137" w:type="dxa"/>
-              <w:left w:w="15" w:type="dxa"/>
-              <w:bottom w:w="137" w:type="dxa"/>
-              <w:right w:w="15" w:type="dxa"/>
-            </w:tcMar>
-            <w:vAlign w:val="bottom"/>
-            <w:hideMark/>
-          </w:tcPr>
-          <w:p>
-            <w:r>
-              <w:t>0.93</w:t>
-            </w:r>
-          </w:p>
-        </w:tc>
-        <w:tc>
-          <w:tcPr>
-            <w:tcW w:w="1559" w:type="dxa"/>
-            <w:tcBorders>
-              <w:top w:val="single" w:sz="6" w:space="0" w:color="auto"/>
-              <w:left w:val="single" w:sz="6" w:space="0" w:color="auto"/>
-              <w:bottom w:val="single" w:sz="6" w:space="0" w:color="auto"/>
-              <w:right w:val="single" w:sz="6" w:space="0" w:color="auto"/>
-            </w:tcBorders>
-            <w:tcMar>
-              <w:top w:w="137" w:type="dxa"/>
-              <w:left w:w="15" w:type="dxa"/>
-              <w:bottom w:w="137" w:type="dxa"/>
-              <w:right w:w="15" w:type="dxa"/>
-            </w:tcMar>
-            <w:vAlign w:val="bottom"/>
-            <w:hideMark/>
-          </w:tcPr>
-          <w:p>
-            <w:r>
-              <w:t>15</w:t>
-            </w:r>
-          </w:p>
-        </w:tc>
-      </w:tr>
-      <w:tr>
-        <w:tc>
-          <w:tcPr>
-            <w:tcW w:w="2260" w:type="dxa"/>
-            <w:tcBorders>
-              <w:top w:val="single" w:sz="6" w:space="0" w:color="auto"/>
-              <w:left w:val="single" w:sz="6" w:space="0" w:color="auto"/>
-              <w:bottom w:val="single" w:sz="6" w:space="0" w:color="auto"/>
-              <w:right w:val="single" w:sz="6" w:space="0" w:color="auto"/>
-            </w:tcBorders>
-            <w:tcMar>
-              <w:top w:w="137" w:type="dxa"/>
-              <w:left w:w="15" w:type="dxa"/>
-              <w:bottom w:w="137" w:type="dxa"/>
-              <w:right w:w="15" w:type="dxa"/>
-            </w:tcMar>
-            <w:vAlign w:val="bottom"/>
-            <w:hideMark/>
-          </w:tcPr>
-          <w:p>
-            <w:pPr>
-              <w:rPr>
-                <w:b/>
-                <w:bCs/>
-              </w:rPr>
-            </w:pPr>
-            <w:r>
-              <w:rPr>
-                <w:b/>
-                <w:bCs/>
-              </w:rPr>
-              <w:t>Accuracy</w:t>
-            </w:r>
-          </w:p>
-        </w:tc>
-        <w:tc>
-          <w:tcPr>
-            <w:tcW w:w="1843" w:type="dxa"/>
-            <w:tcBorders>
-              <w:top w:val="single" w:sz="6" w:space="0" w:color="auto"/>
-              <w:left w:val="single" w:sz="6" w:space="0" w:color="auto"/>
-              <w:bottom w:val="single" w:sz="6" w:space="0" w:color="auto"/>
-              <w:right w:val="single" w:sz="6" w:space="0" w:color="auto"/>
-            </w:tcBorders>
-            <w:tcMar>
-              <w:top w:w="137" w:type="dxa"/>
-              <w:left w:w="15" w:type="dxa"/>
-              <w:bottom w:w="137" w:type="dxa"/>
-              <w:right w:w="15" w:type="dxa"/>
-            </w:tcMar>
-            <w:vAlign w:val="bottom"/>
-            <w:hideMark/>
-          </w:tcPr>
-          <w:p>
-            <w:pPr>
-              <w:rPr>
-                <w:b/>
-                <w:bCs/>
-              </w:rPr>
-            </w:pPr>
-          </w:p>
-        </w:tc>
-        <w:tc>
-          <w:tcPr>
-            <w:tcW w:w="1843" w:type="dxa"/>
-            <w:tcBorders>
-              <w:top w:val="single" w:sz="6" w:space="0" w:color="auto"/>
-              <w:left w:val="single" w:sz="6" w:space="0" w:color="auto"/>
-              <w:bottom w:val="single" w:sz="6" w:space="0" w:color="auto"/>
-              <w:right w:val="single" w:sz="6" w:space="0" w:color="auto"/>
-            </w:tcBorders>
-            <w:tcMar>
-              <w:top w:w="137" w:type="dxa"/>
-              <w:left w:w="15" w:type="dxa"/>
-              <w:bottom w:w="137" w:type="dxa"/>
-              <w:right w:w="15" w:type="dxa"/>
-            </w:tcMar>
-            <w:vAlign w:val="bottom"/>
-            <w:hideMark/>
-          </w:tcPr>
-          <w:p>
-            <w:pPr>
-              <w:rPr>
-                <w:b/>
-                <w:bCs/>
-              </w:rPr>
-            </w:pPr>
-          </w:p>
-        </w:tc>
-        <w:tc>
-          <w:tcPr>
-            <w:tcW w:w="1701" w:type="dxa"/>
-            <w:tcBorders>
-              <w:top w:val="single" w:sz="6" w:space="0" w:color="auto"/>
-              <w:left w:val="single" w:sz="6" w:space="0" w:color="auto"/>
-              <w:bottom w:val="single" w:sz="6" w:space="0" w:color="auto"/>
-              <w:right w:val="single" w:sz="6" w:space="0" w:color="auto"/>
-            </w:tcBorders>
-            <w:tcMar>
-              <w:top w:w="137" w:type="dxa"/>
-              <w:left w:w="15" w:type="dxa"/>
-              <w:bottom w:w="137" w:type="dxa"/>
-              <w:right w:w="15" w:type="dxa"/>
-            </w:tcMar>
-            <w:vAlign w:val="bottom"/>
-            <w:hideMark/>
-          </w:tcPr>
-          <w:p>
-            <w:pPr>
-              <w:rPr>
-                <w:b/>
-                <w:bCs/>
-              </w:rPr>
-            </w:pPr>
-            <w:r>
-              <w:rPr>
-                <w:b/>
-                <w:bCs/>
-              </w:rPr>
-              <w:t>0.92</w:t>
-            </w:r>
-          </w:p>
-        </w:tc>
-        <w:tc>
-          <w:tcPr>
-            <w:tcW w:w="1559" w:type="dxa"/>
-            <w:tcBorders>
-              <w:top w:val="single" w:sz="6" w:space="0" w:color="auto"/>
-              <w:left w:val="single" w:sz="6" w:space="0" w:color="auto"/>
-              <w:bottom w:val="single" w:sz="6" w:space="0" w:color="auto"/>
-              <w:right w:val="single" w:sz="6" w:space="0" w:color="auto"/>
-            </w:tcBorders>
-            <w:tcMar>
-              <w:top w:w="137" w:type="dxa"/>
-              <w:left w:w="15" w:type="dxa"/>
-              <w:bottom w:w="137" w:type="dxa"/>
-              <w:right w:w="15" w:type="dxa"/>
-            </w:tcMar>
-            <w:vAlign w:val="bottom"/>
-            <w:hideMark/>
-          </w:tcPr>
-          <w:p>
-            <w:pPr>
-              <w:rPr>
-                <w:b/>
-                <w:bCs/>
-              </w:rPr>
-            </w:pPr>
-            <w:r>
-              <w:rPr>
-                <w:b/>
-                <w:bCs/>
-              </w:rPr>
-              <w:t>325</w:t>
-            </w:r>
-          </w:p>
-        </w:tc>
-      </w:tr>
-      <w:tr>
-        <w:tc>
-          <w:tcPr>
-            <w:tcW w:w="2260" w:type="dxa"/>
-            <w:tcBorders>
-              <w:top w:val="single" w:sz="6" w:space="0" w:color="auto"/>
-              <w:left w:val="single" w:sz="6" w:space="0" w:color="auto"/>
-              <w:bottom w:val="single" w:sz="6" w:space="0" w:color="auto"/>
-              <w:right w:val="single" w:sz="6" w:space="0" w:color="auto"/>
-            </w:tcBorders>
-            <w:tcMar>
-              <w:top w:w="137" w:type="dxa"/>
-              <w:left w:w="15" w:type="dxa"/>
-              <w:bottom w:w="137" w:type="dxa"/>
-              <w:right w:w="15" w:type="dxa"/>
-            </w:tcMar>
-            <w:vAlign w:val="bottom"/>
-            <w:hideMark/>
-          </w:tcPr>
-          <w:p>
-            <w:pPr>
-              <w:rPr>
-                <w:b/>
-                <w:bCs/>
-              </w:rPr>
-            </w:pPr>
-            <w:r>
-              <w:rPr>
-                <w:b/>
-                <w:bCs/>
-              </w:rPr>
-              <w:t xml:space="preserve">Macro </w:t>
-            </w:r>
-            <w:proofErr w:type="spellStart"/>
-            <w:r>
-              <w:rPr>
-                <w:b/>
-                <w:bCs/>
-              </w:rPr>
-              <w:t>Avg</w:t>
-            </w:r>
-            <w:proofErr w:type="spellEnd"/>
-          </w:p>
-        </w:tc>
-        <w:tc>
-          <w:tcPr>
-            <w:tcW w:w="1843" w:type="dxa"/>
-            <w:tcBorders>
-              <w:top w:val="single" w:sz="6" w:space="0" w:color="auto"/>
-              <w:left w:val="single" w:sz="6" w:space="0" w:color="auto"/>
-              <w:bottom w:val="single" w:sz="6" w:space="0" w:color="auto"/>
-              <w:right w:val="single" w:sz="6" w:space="0" w:color="auto"/>
-            </w:tcBorders>
-            <w:tcMar>
-              <w:top w:w="137" w:type="dxa"/>
-              <w:left w:w="15" w:type="dxa"/>
-              <w:bottom w:w="137" w:type="dxa"/>
-              <w:right w:w="15" w:type="dxa"/>
-            </w:tcMar>
-            <w:vAlign w:val="bottom"/>
-            <w:hideMark/>
-          </w:tcPr>
-          <w:p>
-            <w:pPr>
-              <w:rPr>
-                <w:b/>
-                <w:bCs/>
-              </w:rPr>
-            </w:pPr>
-            <w:r>
-              <w:rPr>
-                <w:b/>
-                <w:bCs/>
-              </w:rPr>
-              <w:t>0.89</w:t>
-            </w:r>
-          </w:p>
-        </w:tc>
-        <w:tc>
-          <w:tcPr>
-            <w:tcW w:w="1843" w:type="dxa"/>
-            <w:tcBorders>
-              <w:top w:val="single" w:sz="6" w:space="0" w:color="auto"/>
-              <w:left w:val="single" w:sz="6" w:space="0" w:color="auto"/>
-              <w:bottom w:val="single" w:sz="6" w:space="0" w:color="auto"/>
-              <w:right w:val="single" w:sz="6" w:space="0" w:color="auto"/>
-            </w:tcBorders>
-            <w:tcMar>
-              <w:top w:w="137" w:type="dxa"/>
-              <w:left w:w="15" w:type="dxa"/>
-              <w:bottom w:w="137" w:type="dxa"/>
-              <w:right w:w="15" w:type="dxa"/>
-            </w:tcMar>
-            <w:vAlign w:val="bottom"/>
-            <w:hideMark/>
-          </w:tcPr>
-          <w:p>
-            <w:pPr>
-              <w:rPr>
-                <w:b/>
-                <w:bCs/>
-              </w:rPr>
-            </w:pPr>
-            <w:r>
-              <w:rPr>
-                <w:b/>
-                <w:bCs/>
-              </w:rPr>
-              <w:t>0.89</w:t>
-            </w:r>
-          </w:p>
-        </w:tc>
-        <w:tc>
-          <w:tcPr>
-            <w:tcW w:w="1701" w:type="dxa"/>
-            <w:tcBorders>
-              <w:top w:val="single" w:sz="6" w:space="0" w:color="auto"/>
-              <w:left w:val="single" w:sz="6" w:space="0" w:color="auto"/>
-              <w:bottom w:val="single" w:sz="6" w:space="0" w:color="auto"/>
-              <w:right w:val="single" w:sz="6" w:space="0" w:color="auto"/>
-            </w:tcBorders>
-            <w:tcMar>
-              <w:top w:w="137" w:type="dxa"/>
-              <w:left w:w="15" w:type="dxa"/>
-              <w:bottom w:w="137" w:type="dxa"/>
-              <w:right w:w="15" w:type="dxa"/>
-            </w:tcMar>
-            <w:vAlign w:val="bottom"/>
-            <w:hideMark/>
-          </w:tcPr>
-          <w:p>
-            <w:pPr>
-              <w:rPr>
-                <w:b/>
-                <w:bCs/>
-              </w:rPr>
-            </w:pPr>
-            <w:r>
-              <w:rPr>
-                <w:b/>
-                <w:bCs/>
-              </w:rPr>
-              <w:t>0.88</w:t>
-            </w:r>
-          </w:p>
-        </w:tc>
-        <w:tc>
-          <w:tcPr>
-            <w:tcW w:w="1559" w:type="dxa"/>
-            <w:tcBorders>
-              <w:top w:val="single" w:sz="6" w:space="0" w:color="auto"/>
-              <w:left w:val="single" w:sz="6" w:space="0" w:color="auto"/>
-              <w:bottom w:val="single" w:sz="6" w:space="0" w:color="auto"/>
-              <w:right w:val="single" w:sz="6" w:space="0" w:color="auto"/>
-            </w:tcBorders>
-            <w:tcMar>
-              <w:top w:w="137" w:type="dxa"/>
-              <w:left w:w="15" w:type="dxa"/>
-              <w:bottom w:w="137" w:type="dxa"/>
-              <w:right w:w="15" w:type="dxa"/>
-            </w:tcMar>
-            <w:vAlign w:val="bottom"/>
-            <w:hideMark/>
-          </w:tcPr>
-          <w:p>
-            <w:pPr>
-              <w:rPr>
-                <w:b/>
-                <w:bCs/>
-              </w:rPr>
-            </w:pPr>
-            <w:r>
-              <w:rPr>
-                <w:b/>
-                <w:bCs/>
-              </w:rPr>
-              <w:t>325</w:t>
-            </w:r>
-          </w:p>
-        </w:tc>
-      </w:tr>
-      <w:tr>
-        <w:tc>
-          <w:tcPr>
-            <w:tcW w:w="2260" w:type="dxa"/>
-            <w:tcBorders>
-              <w:top w:val="single" w:sz="6" w:space="0" w:color="auto"/>
-              <w:left w:val="single" w:sz="6" w:space="0" w:color="auto"/>
-              <w:bottom w:val="single" w:sz="6" w:space="0" w:color="auto"/>
-              <w:right w:val="single" w:sz="6" w:space="0" w:color="auto"/>
-            </w:tcBorders>
-            <w:tcMar>
-              <w:top w:w="137" w:type="dxa"/>
-              <w:left w:w="15" w:type="dxa"/>
-              <w:bottom w:w="137" w:type="dxa"/>
-              <w:right w:w="15" w:type="dxa"/>
-            </w:tcMar>
-            <w:vAlign w:val="bottom"/>
-            <w:hideMark/>
-          </w:tcPr>
-          <w:p>
-            <w:pPr>
-              <w:rPr>
-                <w:b/>
-                <w:bCs/>
-              </w:rPr>
-            </w:pPr>
-            <w:r>
-              <w:rPr>
-                <w:b/>
-                <w:bCs/>
-              </w:rPr>
-              <w:t xml:space="preserve">Weighted </w:t>
-            </w:r>
-            <w:proofErr w:type="spellStart"/>
-            <w:r>
-              <w:rPr>
-                <w:b/>
-                <w:bCs/>
-              </w:rPr>
-              <w:t>Avg</w:t>
-            </w:r>
-            <w:proofErr w:type="spellEnd"/>
-          </w:p>
-        </w:tc>
-        <w:tc>
-          <w:tcPr>
-            <w:tcW w:w="1843" w:type="dxa"/>
-            <w:tcBorders>
-              <w:top w:val="single" w:sz="6" w:space="0" w:color="auto"/>
-              <w:left w:val="single" w:sz="6" w:space="0" w:color="auto"/>
-              <w:bottom w:val="single" w:sz="6" w:space="0" w:color="auto"/>
-              <w:right w:val="single" w:sz="6" w:space="0" w:color="auto"/>
-            </w:tcBorders>
-            <w:tcMar>
-              <w:top w:w="137" w:type="dxa"/>
-              <w:left w:w="15" w:type="dxa"/>
-              <w:bottom w:w="137" w:type="dxa"/>
-              <w:right w:w="15" w:type="dxa"/>
-            </w:tcMar>
-            <w:vAlign w:val="bottom"/>
-            <w:hideMark/>
-          </w:tcPr>
-          <w:p>
-            <w:pPr>
-              <w:rPr>
-                <w:b/>
-                <w:bCs/>
-              </w:rPr>
-            </w:pPr>
-            <w:r>
-              <w:rPr>
-                <w:b/>
-                <w:bCs/>
-              </w:rPr>
-              <w:t>0.92</w:t>
-            </w:r>
-          </w:p>
-        </w:tc>
-        <w:tc>
-          <w:tcPr>
-            <w:tcW w:w="1843" w:type="dxa"/>
-            <w:tcBorders>
-              <w:top w:val="single" w:sz="6" w:space="0" w:color="auto"/>
-              <w:left w:val="single" w:sz="6" w:space="0" w:color="auto"/>
-              <w:bottom w:val="single" w:sz="6" w:space="0" w:color="auto"/>
-              <w:right w:val="single" w:sz="6" w:space="0" w:color="auto"/>
-            </w:tcBorders>
-            <w:tcMar>
-              <w:top w:w="137" w:type="dxa"/>
-              <w:left w:w="15" w:type="dxa"/>
-              <w:bottom w:w="137" w:type="dxa"/>
-              <w:right w:w="15" w:type="dxa"/>
-            </w:tcMar>
-            <w:vAlign w:val="bottom"/>
-            <w:hideMark/>
-          </w:tcPr>
-          <w:p>
-            <w:pPr>
-              <w:rPr>
-                <w:b/>
-                <w:bCs/>
-              </w:rPr>
-            </w:pPr>
-            <w:r>
-              <w:rPr>
-                <w:b/>
-                <w:bCs/>
-              </w:rPr>
-              <w:t>0.92</w:t>
-            </w:r>
-          </w:p>
-        </w:tc>
-        <w:tc>
-          <w:tcPr>
-            <w:tcW w:w="1701" w:type="dxa"/>
-            <w:tcBorders>
-              <w:top w:val="single" w:sz="6" w:space="0" w:color="auto"/>
-              <w:left w:val="single" w:sz="6" w:space="0" w:color="auto"/>
-              <w:bottom w:val="single" w:sz="6" w:space="0" w:color="auto"/>
-              <w:right w:val="single" w:sz="6" w:space="0" w:color="auto"/>
-            </w:tcBorders>
-            <w:tcMar>
-              <w:top w:w="137" w:type="dxa"/>
-              <w:left w:w="15" w:type="dxa"/>
-              <w:bottom w:w="137" w:type="dxa"/>
-              <w:right w:w="15" w:type="dxa"/>
-            </w:tcMar>
-            <w:vAlign w:val="bottom"/>
-            <w:hideMark/>
-          </w:tcPr>
-          <w:p>
-            <w:pPr>
-              <w:rPr>
-                <w:b/>
-                <w:bCs/>
-              </w:rPr>
-            </w:pPr>
-            <w:r>
-              <w:rPr>
-                <w:b/>
-                <w:bCs/>
-              </w:rPr>
-              <w:t>0.92</w:t>
-            </w:r>
-          </w:p>
-        </w:tc>
-        <w:tc>
-          <w:tcPr>
-            <w:tcW w:w="1559" w:type="dxa"/>
-            <w:tcBorders>
-              <w:top w:val="single" w:sz="6" w:space="0" w:color="auto"/>
-              <w:left w:val="single" w:sz="6" w:space="0" w:color="auto"/>
-              <w:bottom w:val="single" w:sz="6" w:space="0" w:color="auto"/>
-              <w:right w:val="single" w:sz="6" w:space="0" w:color="auto"/>
-            </w:tcBorders>
-            <w:tcMar>
-              <w:top w:w="137" w:type="dxa"/>
-              <w:left w:w="15" w:type="dxa"/>
-              <w:bottom w:w="137" w:type="dxa"/>
-              <w:right w:w="15" w:type="dxa"/>
-            </w:tcMar>
-            <w:vAlign w:val="bottom"/>
-            <w:hideMark/>
-          </w:tcPr>
-          <w:p>
             <w:pPr>
               <w:rPr>
                 <w:b/>
@@ -4886,6 +5430,9 @@
         <w:jc w:val="center"/>
       </w:pPr>
       <w:r>
+        <w:rPr>
+          <w:noProof/>
+        </w:rPr>
         <w:lastRenderedPageBreak/>
         <w:drawing>
           <wp:inline distT="0" distB="0" distL="0" distR="0" wp14:anchorId="46EA17AE" wp14:editId="62C31BEB">
@@ -4928,7 +5475,7 @@
       <w:pPr>
         <w:pStyle w:val="Heading2"/>
       </w:pPr>
-      <w:bookmarkStart w:id="12" w:name="_Toc190682781"/>
+      <w:bookmarkStart w:id="12" w:name="_Toc190684953"/>
       <w:r>
         <w:t>4</w:t>
       </w:r>
@@ -5090,7 +5637,7 @@
       <w:pPr>
         <w:pStyle w:val="Heading2"/>
       </w:pPr>
-      <w:bookmarkStart w:id="13" w:name="_Toc190682782"/>
+      <w:bookmarkStart w:id="13" w:name="_Toc190684954"/>
       <w:r>
         <w:t>4</w:t>
       </w:r>
@@ -8650,6 +9197,25 @@
       <w:u w:val="single"/>
     </w:rPr>
   </w:style>
+  <w:style w:type="table" w:styleId="TableGrid">
+    <w:name w:val="Table Grid"/>
+    <w:basedOn w:val="TableNormal"/>
+    <w:uiPriority w:val="39"/>
+    <w:rsid w:val="004723F3"/>
+    <w:pPr>
+      <w:spacing w:after="0" w:line="240" w:lineRule="auto"/>
+    </w:pPr>
+    <w:tblPr>
+      <w:tblBorders>
+        <w:top w:val="single" w:sz="4" w:space="0" w:color="auto"/>
+        <w:left w:val="single" w:sz="4" w:space="0" w:color="auto"/>
+        <w:bottom w:val="single" w:sz="4" w:space="0" w:color="auto"/>
+        <w:right w:val="single" w:sz="4" w:space="0" w:color="auto"/>
+        <w:insideH w:val="single" w:sz="4" w:space="0" w:color="auto"/>
+        <w:insideV w:val="single" w:sz="4" w:space="0" w:color="auto"/>
+      </w:tblBorders>
+    </w:tblPr>
+  </w:style>
 </w:styles>
 </file>
 

</xml_diff>